<commit_message>
feat: lab 2 SA general structure done. thank You Lord Jesus Christ my Holy GOD Most High
thank You Jesus Chirst my Holy Lord and my Friend and my Best Friend and my Holy Almighty King and Savior my Lord and my GOD Most High Almighty King Jesus Christ our Lord and Savior Lord GOD Glory to You Forever and ever AMEN 💗✝️🙏
</commit_message>
<xml_diff>
--- a/Translating the Bible/Розширений Американсько-Український - РАУ/Old Testament/Genesis/3.docx
+++ b/Translating the Bible/Розширений Американсько-Український - РАУ/Old Testament/Genesis/3.docx
@@ -24,6 +24,9 @@
     <w:p>
       <w:pPr>
         <w:pStyle w:val="P"/>
+        <w:rPr>
+          <w:lang w:val="en-US"/>
+        </w:rPr>
       </w:pPr>
       <w:r>
         <w:rPr>
@@ -1010,118 +1013,6 @@
           <w:lang w:val="en-US"/>
         </w:rPr>
         <w:t xml:space="preserve"> </w:t>
-      </w:r>
-      <w:proofErr w:type="spellStart"/>
-      <w:r>
-        <w:rPr>
-          <w:lang w:val="en-US"/>
-        </w:rPr>
-        <w:t>Але</w:t>
-      </w:r>
-      <w:proofErr w:type="spellEnd"/>
-      <w:r>
-        <w:rPr>
-          <w:lang w:val="en-US"/>
-        </w:rPr>
-        <w:t xml:space="preserve"> </w:t>
-      </w:r>
-      <w:proofErr w:type="spellStart"/>
-      <w:r>
-        <w:rPr>
-          <w:lang w:val="en-US"/>
-        </w:rPr>
-        <w:t>змій</w:t>
-      </w:r>
-      <w:proofErr w:type="spellEnd"/>
-      <w:r>
-        <w:rPr>
-          <w:lang w:val="en-US"/>
-        </w:rPr>
-        <w:t xml:space="preserve"> </w:t>
-      </w:r>
-      <w:proofErr w:type="spellStart"/>
-      <w:r>
-        <w:rPr>
-          <w:lang w:val="en-US"/>
-        </w:rPr>
-        <w:t>сказав</w:t>
-      </w:r>
-      <w:proofErr w:type="spellEnd"/>
-      <w:r>
-        <w:rPr>
-          <w:lang w:val="en-US"/>
-        </w:rPr>
-        <w:t xml:space="preserve"> </w:t>
-      </w:r>
-      <w:proofErr w:type="spellStart"/>
-      <w:r>
-        <w:rPr>
-          <w:lang w:val="en-US"/>
-        </w:rPr>
-        <w:t>жінці</w:t>
-      </w:r>
-      <w:proofErr w:type="spellEnd"/>
-      <w:r>
-        <w:rPr>
-          <w:lang w:val="en-US"/>
-        </w:rPr>
-        <w:t>: "</w:t>
-      </w:r>
-      <w:proofErr w:type="spellStart"/>
-      <w:r>
-        <w:rPr>
-          <w:lang w:val="en-US"/>
-        </w:rPr>
-        <w:t>Ти</w:t>
-      </w:r>
-      <w:proofErr w:type="spellEnd"/>
-      <w:r>
-        <w:rPr>
-          <w:lang w:val="en-US"/>
-        </w:rPr>
-        <w:t xml:space="preserve"> </w:t>
-      </w:r>
-      <w:proofErr w:type="spellStart"/>
-      <w:r>
-        <w:rPr>
-          <w:lang w:val="en-US"/>
-        </w:rPr>
-        <w:t>точно</w:t>
-      </w:r>
-      <w:proofErr w:type="spellEnd"/>
-      <w:r>
-        <w:rPr>
-          <w:lang w:val="en-US"/>
-        </w:rPr>
-        <w:t xml:space="preserve"> </w:t>
-      </w:r>
-      <w:proofErr w:type="spellStart"/>
-      <w:r>
-        <w:rPr>
-          <w:lang w:val="en-US"/>
-        </w:rPr>
-        <w:t>не</w:t>
-      </w:r>
-      <w:proofErr w:type="spellEnd"/>
-      <w:r>
-        <w:rPr>
-          <w:lang w:val="en-US"/>
-        </w:rPr>
-        <w:t xml:space="preserve"> </w:t>
-      </w:r>
-      <w:proofErr w:type="spellStart"/>
-      <w:r>
-        <w:rPr>
-          <w:lang w:val="en-US"/>
-        </w:rPr>
-        <w:t>помреш</w:t>
-      </w:r>
-      <w:proofErr w:type="spellEnd"/>
-      <w:r>
-        <w:rPr>
-          <w:lang w:val="en-US"/>
-        </w:rPr>
-        <w:t xml:space="preserve">! 5 </w:t>
       </w:r>
       <w:proofErr w:type="spellStart"/>
       <w:r>

</xml_diff>

<commit_message>
feat: thank You so much Lord GOD for freeing me of these sufferings
thank You Lord Jesus Christ my Holy Almighty Perfect Righteous Everlasting Living GOD Most High 💗✝️🙏
</commit_message>
<xml_diff>
--- a/Translating the Bible/Розширений Американсько-Український - РАУ/Old Testament/Genesis/3.docx
+++ b/Translating the Bible/Розширений Американсько-Український - РАУ/Old Testament/Genesis/3.docx
@@ -64,6 +64,13 @@
       <w:proofErr w:type="spellEnd"/>
       <w:r>
         <w:rPr>
+          <w:rStyle w:val="a5"/>
+          <w:lang w:val="en-US"/>
+        </w:rPr>
+        <w:footnoteReference w:id="1"/>
+      </w:r>
+      <w:r>
+        <w:rPr>
           <w:lang w:val="en-US"/>
         </w:rPr>
         <w:t xml:space="preserve"> </w:t>
@@ -222,14 +229,12 @@
         </w:rPr>
         <w:t xml:space="preserve"> </w:t>
       </w:r>
-      <w:proofErr w:type="spellStart"/>
-      <w:r>
-        <w:rPr>
-          <w:lang w:val="en-US"/>
+      <w:r>
+        <w:rPr>
+          <w:rStyle w:val="LordSpeaking0"/>
         </w:rPr>
         <w:t>Господь</w:t>
       </w:r>
-      <w:proofErr w:type="spellEnd"/>
       <w:r>
         <w:rPr>
           <w:lang w:val="en-US"/>
@@ -412,6 +417,13 @@
         <w:t>жодного</w:t>
       </w:r>
       <w:proofErr w:type="spellEnd"/>
+      <w:r>
+        <w:rPr>
+          <w:rStyle w:val="a5"/>
+          <w:lang w:val="en-US"/>
+        </w:rPr>
+        <w:footnoteReference w:id="2"/>
+      </w:r>
       <w:r>
         <w:rPr>
           <w:lang w:val="en-US"/>
@@ -1415,13 +1427,3792 @@
         <w:t>та</w:t>
       </w:r>
       <w:r>
-        <w:t xml:space="preserve"> розважливою, то взяла трохи плодів з нього та й з'їла; і чоловікові своєму, що був із нею, дала трохи, і він з'їв.</w:t>
-      </w:r>
-      <w:r>
-        <w:t xml:space="preserve"> 7 </w:t>
+        <w:t xml:space="preserve"> розважливою, то взяла трохи плодів з нього та й з'їла; і чоловікові своєму, що був із нею</w:t>
+      </w:r>
+      <w:r>
+        <w:rPr>
+          <w:rStyle w:val="a5"/>
+        </w:rPr>
+        <w:footnoteReference w:id="3"/>
+      </w:r>
+      <w:r>
+        <w:t>, дала трохи, і він з'їв.</w:t>
+      </w:r>
+      <w:r>
+        <w:t xml:space="preserve"> </w:t>
+      </w:r>
+      <w:r>
+        <w:rPr>
+          <w:rStyle w:val="VerseNumber0"/>
+        </w:rPr>
+        <w:t>7</w:t>
+      </w:r>
+      <w:r>
+        <w:t xml:space="preserve"> </w:t>
+      </w:r>
+      <w:r>
+        <w:t xml:space="preserve">Тоді відкрилися очі їм обом [тобто зросла їхня обізнаність], і вони зрозуміли, що були </w:t>
+      </w:r>
+      <w:proofErr w:type="spellStart"/>
+      <w:r>
+        <w:t>нагі</w:t>
+      </w:r>
+      <w:proofErr w:type="spellEnd"/>
+      <w:r>
+        <w:t>; і, зв'язавши фігове листя докупи, зробили собі прикриття.</w:t>
+      </w:r>
+    </w:p>
+    <w:p>
+      <w:pPr>
+        <w:pStyle w:val="P"/>
+        <w:rPr>
+          <w:lang w:val="en-US"/>
+        </w:rPr>
+      </w:pPr>
+      <w:r>
+        <w:rPr>
+          <w:rStyle w:val="VerseNumber0"/>
+        </w:rPr>
+        <w:t>8</w:t>
+      </w:r>
+      <w:r>
+        <w:rPr>
+          <w:lang w:val="en-US"/>
+        </w:rPr>
+        <w:t xml:space="preserve"> </w:t>
+      </w:r>
+      <w:r>
+        <w:rPr>
+          <w:lang w:val="en-US"/>
+        </w:rPr>
+        <w:t xml:space="preserve">І </w:t>
+      </w:r>
+      <w:proofErr w:type="spellStart"/>
+      <w:r>
+        <w:rPr>
+          <w:lang w:val="en-US"/>
+        </w:rPr>
+        <w:t>почули</w:t>
+      </w:r>
+      <w:proofErr w:type="spellEnd"/>
+      <w:r>
+        <w:rPr>
+          <w:lang w:val="en-US"/>
+        </w:rPr>
+        <w:t xml:space="preserve"> </w:t>
+      </w:r>
+      <w:proofErr w:type="spellStart"/>
+      <w:r>
+        <w:rPr>
+          <w:lang w:val="en-US"/>
+        </w:rPr>
+        <w:t>вони</w:t>
+      </w:r>
+      <w:proofErr w:type="spellEnd"/>
+      <w:r>
+        <w:rPr>
+          <w:lang w:val="en-US"/>
+        </w:rPr>
+        <w:t xml:space="preserve"> </w:t>
+      </w:r>
+      <w:proofErr w:type="spellStart"/>
+      <w:r>
+        <w:rPr>
+          <w:lang w:val="en-US"/>
+        </w:rPr>
+        <w:t>звук</w:t>
+      </w:r>
+      <w:proofErr w:type="spellEnd"/>
+      <w:r>
+        <w:rPr>
+          <w:lang w:val="en-US"/>
+        </w:rPr>
+        <w:t xml:space="preserve"> </w:t>
+      </w:r>
+      <w:proofErr w:type="spellStart"/>
+      <w:r>
+        <w:rPr>
+          <w:rStyle w:val="LordSpeaking0"/>
+          <w:lang w:val="en-US"/>
+        </w:rPr>
+        <w:t>Господа</w:t>
+      </w:r>
+      <w:proofErr w:type="spellEnd"/>
+      <w:r>
+        <w:rPr>
+          <w:lang w:val="en-US"/>
+        </w:rPr>
+        <w:t xml:space="preserve"> </w:t>
+      </w:r>
+      <w:proofErr w:type="spellStart"/>
+      <w:r>
+        <w:rPr>
+          <w:lang w:val="en-US"/>
+        </w:rPr>
+        <w:t>Бога</w:t>
+      </w:r>
+      <w:proofErr w:type="spellEnd"/>
+      <w:r>
+        <w:rPr>
+          <w:lang w:val="en-US"/>
+        </w:rPr>
+        <w:t xml:space="preserve">, </w:t>
+      </w:r>
+      <w:proofErr w:type="spellStart"/>
+      <w:r>
+        <w:rPr>
+          <w:lang w:val="en-US"/>
+        </w:rPr>
+        <w:t>що</w:t>
+      </w:r>
+      <w:proofErr w:type="spellEnd"/>
+      <w:r>
+        <w:rPr>
+          <w:lang w:val="en-US"/>
+        </w:rPr>
+        <w:t xml:space="preserve"> </w:t>
+      </w:r>
+      <w:proofErr w:type="spellStart"/>
+      <w:r>
+        <w:rPr>
+          <w:lang w:val="en-US"/>
+        </w:rPr>
+        <w:t>ходив</w:t>
+      </w:r>
+      <w:proofErr w:type="spellEnd"/>
+      <w:r>
+        <w:rPr>
+          <w:lang w:val="en-US"/>
+        </w:rPr>
+        <w:t xml:space="preserve"> </w:t>
+      </w:r>
+      <w:proofErr w:type="spellStart"/>
+      <w:r>
+        <w:rPr>
+          <w:lang w:val="en-US"/>
+        </w:rPr>
+        <w:t>по</w:t>
+      </w:r>
+      <w:proofErr w:type="spellEnd"/>
+      <w:r>
+        <w:rPr>
+          <w:lang w:val="en-US"/>
+        </w:rPr>
+        <w:t xml:space="preserve"> </w:t>
+      </w:r>
+      <w:proofErr w:type="spellStart"/>
+      <w:r>
+        <w:rPr>
+          <w:lang w:val="en-US"/>
+        </w:rPr>
+        <w:t>саду</w:t>
+      </w:r>
+      <w:proofErr w:type="spellEnd"/>
+      <w:r>
+        <w:rPr>
+          <w:lang w:val="en-US"/>
+        </w:rPr>
+        <w:t xml:space="preserve"> </w:t>
+      </w:r>
+      <w:proofErr w:type="spellStart"/>
+      <w:r>
+        <w:rPr>
+          <w:lang w:val="en-US"/>
+        </w:rPr>
+        <w:t>під</w:t>
+      </w:r>
+      <w:proofErr w:type="spellEnd"/>
+      <w:r>
+        <w:rPr>
+          <w:lang w:val="en-US"/>
+        </w:rPr>
+        <w:t xml:space="preserve"> </w:t>
+      </w:r>
+      <w:proofErr w:type="spellStart"/>
+      <w:r>
+        <w:rPr>
+          <w:lang w:val="en-US"/>
+        </w:rPr>
+        <w:t>прохолодою</w:t>
+      </w:r>
+      <w:proofErr w:type="spellEnd"/>
+      <w:r>
+        <w:rPr>
+          <w:lang w:val="en-US"/>
+        </w:rPr>
+        <w:t xml:space="preserve"> [</w:t>
+      </w:r>
+      <w:proofErr w:type="spellStart"/>
+      <w:r>
+        <w:rPr>
+          <w:lang w:val="en-US"/>
+        </w:rPr>
+        <w:t>пообіднім</w:t>
+      </w:r>
+      <w:proofErr w:type="spellEnd"/>
+      <w:r>
+        <w:rPr>
+          <w:lang w:val="en-US"/>
+        </w:rPr>
+        <w:t xml:space="preserve"> </w:t>
+      </w:r>
+      <w:proofErr w:type="spellStart"/>
+      <w:r>
+        <w:rPr>
+          <w:lang w:val="en-US"/>
+        </w:rPr>
+        <w:t>вітром</w:t>
+      </w:r>
+      <w:proofErr w:type="spellEnd"/>
+      <w:r>
+        <w:rPr>
+          <w:lang w:val="en-US"/>
+        </w:rPr>
+        <w:t xml:space="preserve">] </w:t>
+      </w:r>
+      <w:proofErr w:type="spellStart"/>
+      <w:r>
+        <w:rPr>
+          <w:lang w:val="en-US"/>
+        </w:rPr>
+        <w:t>дня</w:t>
+      </w:r>
+      <w:proofErr w:type="spellEnd"/>
+      <w:r>
+        <w:rPr>
+          <w:lang w:val="en-US"/>
+        </w:rPr>
+        <w:t xml:space="preserve">, </w:t>
+      </w:r>
+      <w:proofErr w:type="spellStart"/>
+      <w:r>
+        <w:rPr>
+          <w:lang w:val="en-US"/>
+        </w:rPr>
+        <w:t>тож</w:t>
+      </w:r>
+      <w:proofErr w:type="spellEnd"/>
+      <w:r>
+        <w:rPr>
+          <w:lang w:val="en-US"/>
+        </w:rPr>
+        <w:t xml:space="preserve"> </w:t>
+      </w:r>
+      <w:proofErr w:type="spellStart"/>
+      <w:r>
+        <w:rPr>
+          <w:lang w:val="en-US"/>
+        </w:rPr>
+        <w:t>чоловік</w:t>
+      </w:r>
+      <w:proofErr w:type="spellEnd"/>
+      <w:r>
+        <w:t xml:space="preserve"> та</w:t>
+      </w:r>
+      <w:r>
+        <w:rPr>
+          <w:lang w:val="en-US"/>
+        </w:rPr>
+        <w:t xml:space="preserve"> </w:t>
+      </w:r>
+      <w:proofErr w:type="spellStart"/>
+      <w:r>
+        <w:rPr>
+          <w:lang w:val="en-US"/>
+        </w:rPr>
+        <w:t>жінка</w:t>
+      </w:r>
+      <w:proofErr w:type="spellEnd"/>
+      <w:r>
+        <w:rPr>
+          <w:lang w:val="en-US"/>
+        </w:rPr>
+        <w:t xml:space="preserve"> </w:t>
+      </w:r>
+      <w:proofErr w:type="spellStart"/>
+      <w:r>
+        <w:rPr>
+          <w:lang w:val="en-US"/>
+        </w:rPr>
+        <w:t>його</w:t>
+      </w:r>
+      <w:proofErr w:type="spellEnd"/>
+      <w:r>
+        <w:rPr>
+          <w:lang w:val="en-US"/>
+        </w:rPr>
+        <w:t xml:space="preserve"> </w:t>
+      </w:r>
+      <w:proofErr w:type="spellStart"/>
+      <w:r>
+        <w:rPr>
+          <w:lang w:val="en-US"/>
+        </w:rPr>
+        <w:t>сховалися</w:t>
+      </w:r>
+      <w:proofErr w:type="spellEnd"/>
+      <w:r>
+        <w:rPr>
+          <w:lang w:val="en-US"/>
+        </w:rPr>
+        <w:t xml:space="preserve">, </w:t>
+      </w:r>
+      <w:r>
+        <w:rPr>
+          <w:i/>
+          <w:iCs/>
+          <w:lang w:val="en-US"/>
+        </w:rPr>
+        <w:t>і</w:t>
+      </w:r>
+      <w:r>
+        <w:rPr>
+          <w:lang w:val="en-US"/>
+        </w:rPr>
+        <w:t xml:space="preserve"> </w:t>
+      </w:r>
+      <w:proofErr w:type="spellStart"/>
+      <w:r>
+        <w:rPr>
+          <w:lang w:val="en-US"/>
+        </w:rPr>
+        <w:t>ховалися</w:t>
+      </w:r>
+      <w:proofErr w:type="spellEnd"/>
+      <w:r>
+        <w:rPr>
+          <w:lang w:val="en-US"/>
+        </w:rPr>
+        <w:t xml:space="preserve"> </w:t>
+      </w:r>
+      <w:proofErr w:type="spellStart"/>
+      <w:r>
+        <w:rPr>
+          <w:lang w:val="en-US"/>
+        </w:rPr>
+        <w:t>від</w:t>
+      </w:r>
+      <w:proofErr w:type="spellEnd"/>
+      <w:r>
+        <w:t xml:space="preserve"> присутності</w:t>
+      </w:r>
+      <w:r>
+        <w:rPr>
+          <w:rStyle w:val="a5"/>
+          <w:lang w:val="en-US"/>
+        </w:rPr>
+        <w:footnoteReference w:id="4"/>
+      </w:r>
+      <w:r>
+        <w:rPr>
+          <w:lang w:val="en-US"/>
+        </w:rPr>
+        <w:t xml:space="preserve"> </w:t>
+      </w:r>
+      <w:proofErr w:type="spellStart"/>
+      <w:r>
+        <w:rPr>
+          <w:rStyle w:val="LordSpeaking0"/>
+          <w:lang w:val="en-US"/>
+        </w:rPr>
+        <w:t>Господа</w:t>
+      </w:r>
+      <w:proofErr w:type="spellEnd"/>
+      <w:r>
+        <w:rPr>
+          <w:lang w:val="en-US"/>
+        </w:rPr>
+        <w:t xml:space="preserve"> </w:t>
+      </w:r>
+      <w:proofErr w:type="spellStart"/>
+      <w:r>
+        <w:rPr>
+          <w:lang w:val="en-US"/>
+        </w:rPr>
+        <w:t>Бога</w:t>
+      </w:r>
+      <w:proofErr w:type="spellEnd"/>
+      <w:r>
+        <w:rPr>
+          <w:lang w:val="en-US"/>
+        </w:rPr>
+        <w:t xml:space="preserve"> </w:t>
+      </w:r>
+      <w:proofErr w:type="spellStart"/>
+      <w:r>
+        <w:rPr>
+          <w:lang w:val="en-US"/>
+        </w:rPr>
+        <w:t>між</w:t>
+      </w:r>
+      <w:proofErr w:type="spellEnd"/>
+      <w:r>
+        <w:rPr>
+          <w:lang w:val="en-US"/>
+        </w:rPr>
+        <w:t xml:space="preserve"> </w:t>
+      </w:r>
+      <w:proofErr w:type="spellStart"/>
+      <w:r>
+        <w:rPr>
+          <w:lang w:val="en-US"/>
+        </w:rPr>
+        <w:t>деревами</w:t>
+      </w:r>
+      <w:proofErr w:type="spellEnd"/>
+      <w:r>
+        <w:rPr>
+          <w:lang w:val="en-US"/>
+        </w:rPr>
+        <w:t xml:space="preserve"> в </w:t>
+      </w:r>
+      <w:proofErr w:type="spellStart"/>
+      <w:r>
+        <w:rPr>
+          <w:lang w:val="en-US"/>
+        </w:rPr>
+        <w:t>саду</w:t>
+      </w:r>
+      <w:proofErr w:type="spellEnd"/>
+      <w:r>
+        <w:rPr>
+          <w:lang w:val="en-US"/>
+        </w:rPr>
+        <w:t>.</w:t>
+      </w:r>
+      <w:r>
+        <w:rPr>
+          <w:lang w:val="en-US"/>
+        </w:rPr>
+        <w:t xml:space="preserve"> </w:t>
+      </w:r>
+      <w:r>
+        <w:rPr>
+          <w:rStyle w:val="VerseNumber0"/>
+        </w:rPr>
+        <w:t>9</w:t>
+      </w:r>
+      <w:r>
+        <w:rPr>
+          <w:lang w:val="en-US"/>
+        </w:rPr>
+        <w:t xml:space="preserve"> </w:t>
+      </w:r>
+      <w:proofErr w:type="spellStart"/>
+      <w:r>
+        <w:rPr>
+          <w:lang w:val="en-US"/>
+        </w:rPr>
+        <w:t>Але</w:t>
+      </w:r>
+      <w:proofErr w:type="spellEnd"/>
+      <w:r>
+        <w:rPr>
+          <w:lang w:val="en-US"/>
+        </w:rPr>
+        <w:t xml:space="preserve"> </w:t>
+      </w:r>
+      <w:proofErr w:type="spellStart"/>
+      <w:r>
+        <w:rPr>
+          <w:rStyle w:val="LordSpeaking0"/>
+          <w:lang w:val="en-US"/>
+        </w:rPr>
+        <w:t>Господь</w:t>
+      </w:r>
+      <w:proofErr w:type="spellEnd"/>
+      <w:r>
+        <w:rPr>
+          <w:lang w:val="en-US"/>
+        </w:rPr>
+        <w:t xml:space="preserve"> </w:t>
+      </w:r>
+      <w:proofErr w:type="spellStart"/>
+      <w:r>
+        <w:rPr>
+          <w:lang w:val="en-US"/>
+        </w:rPr>
+        <w:t>Бог</w:t>
+      </w:r>
+      <w:proofErr w:type="spellEnd"/>
+      <w:r>
+        <w:rPr>
+          <w:lang w:val="en-US"/>
+        </w:rPr>
+        <w:t xml:space="preserve"> </w:t>
+      </w:r>
+      <w:proofErr w:type="spellStart"/>
+      <w:r>
+        <w:rPr>
+          <w:lang w:val="en-US"/>
+        </w:rPr>
+        <w:t>покликав</w:t>
+      </w:r>
+      <w:proofErr w:type="spellEnd"/>
+      <w:r>
+        <w:rPr>
+          <w:lang w:val="en-US"/>
+        </w:rPr>
+        <w:t xml:space="preserve"> </w:t>
+      </w:r>
+      <w:proofErr w:type="spellStart"/>
+      <w:r>
+        <w:rPr>
+          <w:lang w:val="en-US"/>
+        </w:rPr>
+        <w:t>Адама</w:t>
+      </w:r>
+      <w:proofErr w:type="spellEnd"/>
+      <w:r>
+        <w:rPr>
+          <w:lang w:val="en-US"/>
+        </w:rPr>
+        <w:t xml:space="preserve"> і </w:t>
+      </w:r>
+      <w:proofErr w:type="spellStart"/>
+      <w:r>
+        <w:rPr>
+          <w:lang w:val="en-US"/>
+        </w:rPr>
+        <w:t>сказав</w:t>
+      </w:r>
+      <w:proofErr w:type="spellEnd"/>
+      <w:r>
+        <w:rPr>
+          <w:lang w:val="en-US"/>
+        </w:rPr>
+        <w:t xml:space="preserve"> </w:t>
+      </w:r>
+      <w:proofErr w:type="spellStart"/>
+      <w:r>
+        <w:rPr>
+          <w:lang w:val="en-US"/>
+        </w:rPr>
+        <w:t>йому</w:t>
+      </w:r>
+      <w:proofErr w:type="spellEnd"/>
+      <w:r>
+        <w:rPr>
+          <w:lang w:val="en-US"/>
+        </w:rPr>
+        <w:t>: "</w:t>
+      </w:r>
+      <w:proofErr w:type="spellStart"/>
+      <w:r>
+        <w:rPr>
+          <w:lang w:val="en-US"/>
+        </w:rPr>
+        <w:t>Де</w:t>
+      </w:r>
+      <w:proofErr w:type="spellEnd"/>
+      <w:r>
+        <w:rPr>
+          <w:lang w:val="en-US"/>
+        </w:rPr>
+        <w:t xml:space="preserve"> </w:t>
+      </w:r>
+      <w:proofErr w:type="spellStart"/>
+      <w:r>
+        <w:rPr>
+          <w:lang w:val="en-US"/>
+        </w:rPr>
+        <w:t>ти</w:t>
+      </w:r>
+      <w:proofErr w:type="spellEnd"/>
+      <w:r>
+        <w:rPr>
+          <w:lang w:val="en-US"/>
+        </w:rPr>
+        <w:t>?"</w:t>
+      </w:r>
+      <w:r>
+        <w:t xml:space="preserve"> </w:t>
+      </w:r>
+      <w:r>
+        <w:rPr>
+          <w:rStyle w:val="VerseNumber0"/>
+        </w:rPr>
+        <w:t>10</w:t>
+      </w:r>
+      <w:r>
+        <w:t xml:space="preserve"> </w:t>
+      </w:r>
+      <w:r>
+        <w:t xml:space="preserve">Він відповів: "Я почув Тебе [що ходив] у саду, і злякався, бо я був </w:t>
+      </w:r>
+      <w:proofErr w:type="spellStart"/>
+      <w:r>
+        <w:t>нагий</w:t>
+      </w:r>
+      <w:proofErr w:type="spellEnd"/>
+      <w:r>
+        <w:t>; тож сховався".</w:t>
+      </w:r>
+      <w:r>
+        <w:rPr>
+          <w:lang w:val="en-US"/>
+        </w:rPr>
+        <w:t xml:space="preserve"> </w:t>
+      </w:r>
+      <w:r>
+        <w:rPr>
+          <w:rStyle w:val="VerseNumber0"/>
+        </w:rPr>
+        <w:t>11</w:t>
+      </w:r>
+      <w:r>
+        <w:rPr>
+          <w:lang w:val="en-US"/>
+        </w:rPr>
+        <w:t xml:space="preserve"> </w:t>
+      </w:r>
+      <w:proofErr w:type="spellStart"/>
+      <w:r>
+        <w:rPr>
+          <w:lang w:val="en-US"/>
+        </w:rPr>
+        <w:t>Бог</w:t>
+      </w:r>
+      <w:proofErr w:type="spellEnd"/>
+      <w:r>
+        <w:rPr>
+          <w:lang w:val="en-US"/>
+        </w:rPr>
+        <w:t xml:space="preserve"> </w:t>
+      </w:r>
+      <w:proofErr w:type="spellStart"/>
+      <w:r>
+        <w:rPr>
+          <w:lang w:val="en-US"/>
+        </w:rPr>
+        <w:t>сказав</w:t>
+      </w:r>
+      <w:proofErr w:type="spellEnd"/>
+      <w:r>
+        <w:rPr>
+          <w:lang w:val="en-US"/>
+        </w:rPr>
+        <w:t>: "</w:t>
+      </w:r>
+      <w:proofErr w:type="spellStart"/>
+      <w:r>
+        <w:rPr>
+          <w:lang w:val="en-US"/>
+        </w:rPr>
+        <w:t>Хто</w:t>
+      </w:r>
+      <w:proofErr w:type="spellEnd"/>
+      <w:r>
+        <w:rPr>
+          <w:lang w:val="en-US"/>
+        </w:rPr>
+        <w:t xml:space="preserve"> </w:t>
+      </w:r>
+      <w:proofErr w:type="spellStart"/>
+      <w:r>
+        <w:rPr>
+          <w:lang w:val="en-US"/>
+        </w:rPr>
+        <w:t>тобі</w:t>
+      </w:r>
+      <w:proofErr w:type="spellEnd"/>
+      <w:r>
+        <w:rPr>
+          <w:lang w:val="en-US"/>
+        </w:rPr>
+        <w:t xml:space="preserve"> </w:t>
+      </w:r>
+      <w:proofErr w:type="spellStart"/>
+      <w:r>
+        <w:rPr>
+          <w:lang w:val="en-US"/>
+        </w:rPr>
+        <w:t>сказав</w:t>
+      </w:r>
+      <w:proofErr w:type="spellEnd"/>
+      <w:r>
+        <w:rPr>
+          <w:lang w:val="en-US"/>
+        </w:rPr>
+        <w:t xml:space="preserve">, </w:t>
+      </w:r>
+      <w:proofErr w:type="spellStart"/>
+      <w:r>
+        <w:rPr>
+          <w:lang w:val="en-US"/>
+        </w:rPr>
+        <w:t>що</w:t>
+      </w:r>
+      <w:proofErr w:type="spellEnd"/>
+      <w:r>
+        <w:rPr>
+          <w:lang w:val="en-US"/>
+        </w:rPr>
+        <w:t xml:space="preserve"> </w:t>
+      </w:r>
+      <w:proofErr w:type="spellStart"/>
+      <w:r>
+        <w:rPr>
+          <w:lang w:val="en-US"/>
+        </w:rPr>
+        <w:t>ти</w:t>
+      </w:r>
+      <w:proofErr w:type="spellEnd"/>
+      <w:r>
+        <w:rPr>
+          <w:lang w:val="en-US"/>
+        </w:rPr>
+        <w:t xml:space="preserve"> </w:t>
+      </w:r>
+      <w:proofErr w:type="spellStart"/>
+      <w:r>
+        <w:rPr>
+          <w:lang w:val="en-US"/>
+        </w:rPr>
+        <w:t>нагий</w:t>
+      </w:r>
+      <w:proofErr w:type="spellEnd"/>
+      <w:r>
+        <w:rPr>
+          <w:lang w:val="en-US"/>
+        </w:rPr>
+        <w:t xml:space="preserve">? </w:t>
+      </w:r>
+      <w:proofErr w:type="spellStart"/>
+      <w:r>
+        <w:rPr>
+          <w:lang w:val="en-US"/>
+        </w:rPr>
+        <w:t>Чи</w:t>
+      </w:r>
+      <w:proofErr w:type="spellEnd"/>
+      <w:r>
+        <w:rPr>
+          <w:lang w:val="en-US"/>
+        </w:rPr>
+        <w:t xml:space="preserve"> </w:t>
+      </w:r>
+      <w:proofErr w:type="spellStart"/>
+      <w:r>
+        <w:rPr>
+          <w:lang w:val="en-US"/>
+        </w:rPr>
+        <w:t>ти</w:t>
+      </w:r>
+      <w:proofErr w:type="spellEnd"/>
+      <w:r>
+        <w:rPr>
+          <w:lang w:val="en-US"/>
+        </w:rPr>
+        <w:t xml:space="preserve"> </w:t>
+      </w:r>
+      <w:proofErr w:type="spellStart"/>
+      <w:r>
+        <w:rPr>
+          <w:lang w:val="en-US"/>
+        </w:rPr>
+        <w:t>їв</w:t>
+      </w:r>
+      <w:proofErr w:type="spellEnd"/>
+      <w:r>
+        <w:rPr>
+          <w:lang w:val="en-US"/>
+        </w:rPr>
+        <w:t xml:space="preserve"> [</w:t>
+      </w:r>
+      <w:proofErr w:type="spellStart"/>
+      <w:r>
+        <w:rPr>
+          <w:lang w:val="en-US"/>
+        </w:rPr>
+        <w:t>плід</w:t>
+      </w:r>
+      <w:proofErr w:type="spellEnd"/>
+      <w:r>
+        <w:rPr>
+          <w:lang w:val="en-US"/>
+        </w:rPr>
+        <w:t xml:space="preserve">] з </w:t>
+      </w:r>
+      <w:proofErr w:type="spellStart"/>
+      <w:r>
+        <w:rPr>
+          <w:lang w:val="en-US"/>
+        </w:rPr>
+        <w:t>дерева</w:t>
+      </w:r>
+      <w:proofErr w:type="spellEnd"/>
+      <w:r>
+        <w:rPr>
+          <w:lang w:val="en-US"/>
+        </w:rPr>
+        <w:t xml:space="preserve">, з </w:t>
+      </w:r>
+      <w:proofErr w:type="spellStart"/>
+      <w:r>
+        <w:rPr>
+          <w:lang w:val="en-US"/>
+        </w:rPr>
+        <w:t>якого</w:t>
+      </w:r>
+      <w:proofErr w:type="spellEnd"/>
+      <w:r>
+        <w:rPr>
+          <w:lang w:val="en-US"/>
+        </w:rPr>
+        <w:t xml:space="preserve"> Я </w:t>
+      </w:r>
+      <w:proofErr w:type="spellStart"/>
+      <w:r>
+        <w:rPr>
+          <w:lang w:val="en-US"/>
+        </w:rPr>
+        <w:t>наказав</w:t>
+      </w:r>
+      <w:proofErr w:type="spellEnd"/>
+      <w:r>
+        <w:rPr>
+          <w:lang w:val="en-US"/>
+        </w:rPr>
+        <w:t xml:space="preserve"> </w:t>
+      </w:r>
+      <w:proofErr w:type="spellStart"/>
+      <w:r>
+        <w:rPr>
+          <w:lang w:val="en-US"/>
+        </w:rPr>
+        <w:t>тобі</w:t>
+      </w:r>
+      <w:proofErr w:type="spellEnd"/>
+      <w:r>
+        <w:rPr>
+          <w:lang w:val="en-US"/>
+        </w:rPr>
+        <w:t xml:space="preserve"> </w:t>
+      </w:r>
+      <w:proofErr w:type="spellStart"/>
+      <w:r>
+        <w:rPr>
+          <w:lang w:val="en-US"/>
+        </w:rPr>
+        <w:t>не</w:t>
+      </w:r>
+      <w:proofErr w:type="spellEnd"/>
+      <w:r>
+        <w:rPr>
+          <w:lang w:val="en-US"/>
+        </w:rPr>
+        <w:t xml:space="preserve"> </w:t>
+      </w:r>
+      <w:proofErr w:type="spellStart"/>
+      <w:r>
+        <w:rPr>
+          <w:lang w:val="en-US"/>
+        </w:rPr>
+        <w:t>їсти</w:t>
+      </w:r>
+      <w:proofErr w:type="spellEnd"/>
+      <w:r>
+        <w:rPr>
+          <w:lang w:val="en-US"/>
+        </w:rPr>
+        <w:t>?"</w:t>
+      </w:r>
+      <w:r>
+        <w:rPr>
+          <w:lang w:val="en-US"/>
+        </w:rPr>
+        <w:t xml:space="preserve"> </w:t>
+      </w:r>
+      <w:r>
+        <w:rPr>
+          <w:rStyle w:val="VerseNumber0"/>
+        </w:rPr>
+        <w:t>12</w:t>
+      </w:r>
+      <w:r>
+        <w:rPr>
+          <w:lang w:val="en-US"/>
+        </w:rPr>
+        <w:t xml:space="preserve"> </w:t>
+      </w:r>
+      <w:r>
+        <w:rPr>
+          <w:lang w:val="en-US"/>
+        </w:rPr>
+        <w:t xml:space="preserve">А </w:t>
+      </w:r>
+      <w:proofErr w:type="spellStart"/>
+      <w:r>
+        <w:rPr>
+          <w:lang w:val="en-US"/>
+        </w:rPr>
+        <w:t>чоловік</w:t>
+      </w:r>
+      <w:proofErr w:type="spellEnd"/>
+      <w:r>
+        <w:rPr>
+          <w:lang w:val="en-US"/>
+        </w:rPr>
+        <w:t xml:space="preserve"> </w:t>
+      </w:r>
+      <w:proofErr w:type="spellStart"/>
+      <w:r>
+        <w:rPr>
+          <w:lang w:val="en-US"/>
+        </w:rPr>
+        <w:t>відказав</w:t>
+      </w:r>
+      <w:proofErr w:type="spellEnd"/>
+      <w:r>
+        <w:rPr>
+          <w:lang w:val="en-US"/>
+        </w:rPr>
+        <w:t>: "</w:t>
+      </w:r>
+      <w:proofErr w:type="spellStart"/>
+      <w:r>
+        <w:rPr>
+          <w:lang w:val="en-US"/>
+        </w:rPr>
+        <w:t>Жінка</w:t>
+      </w:r>
+      <w:proofErr w:type="spellEnd"/>
+      <w:r>
+        <w:rPr>
+          <w:lang w:val="en-US"/>
+        </w:rPr>
+        <w:t xml:space="preserve">, </w:t>
+      </w:r>
+      <w:proofErr w:type="spellStart"/>
+      <w:r>
+        <w:rPr>
+          <w:lang w:val="en-US"/>
+        </w:rPr>
+        <w:t>яку</w:t>
+      </w:r>
+      <w:proofErr w:type="spellEnd"/>
+      <w:r>
+        <w:rPr>
+          <w:lang w:val="en-US"/>
+        </w:rPr>
+        <w:t xml:space="preserve"> </w:t>
+      </w:r>
+      <w:proofErr w:type="spellStart"/>
+      <w:r>
+        <w:rPr>
+          <w:lang w:val="en-US"/>
+        </w:rPr>
+        <w:t>Ти</w:t>
+      </w:r>
+      <w:proofErr w:type="spellEnd"/>
+      <w:r>
+        <w:rPr>
+          <w:lang w:val="en-US"/>
+        </w:rPr>
+        <w:t xml:space="preserve"> </w:t>
+      </w:r>
+      <w:proofErr w:type="spellStart"/>
+      <w:r>
+        <w:rPr>
+          <w:lang w:val="en-US"/>
+        </w:rPr>
+        <w:t>дав</w:t>
+      </w:r>
+      <w:proofErr w:type="spellEnd"/>
+      <w:r>
+        <w:rPr>
+          <w:lang w:val="en-US"/>
+        </w:rPr>
+        <w:t xml:space="preserve"> </w:t>
+      </w:r>
+      <w:proofErr w:type="spellStart"/>
+      <w:r>
+        <w:rPr>
+          <w:lang w:val="en-US"/>
+        </w:rPr>
+        <w:t>мені</w:t>
+      </w:r>
+      <w:proofErr w:type="spellEnd"/>
+      <w:r>
+        <w:rPr>
+          <w:lang w:val="en-US"/>
+        </w:rPr>
+        <w:t xml:space="preserve">, </w:t>
+      </w:r>
+      <w:proofErr w:type="spellStart"/>
+      <w:r>
+        <w:rPr>
+          <w:lang w:val="en-US"/>
+        </w:rPr>
+        <w:t>щоб</w:t>
+      </w:r>
+      <w:proofErr w:type="spellEnd"/>
+      <w:r>
+        <w:rPr>
+          <w:lang w:val="en-US"/>
+        </w:rPr>
+        <w:t xml:space="preserve"> </w:t>
+      </w:r>
+      <w:proofErr w:type="spellStart"/>
+      <w:r>
+        <w:rPr>
+          <w:lang w:val="en-US"/>
+        </w:rPr>
+        <w:t>була</w:t>
+      </w:r>
+      <w:proofErr w:type="spellEnd"/>
+      <w:r>
+        <w:rPr>
+          <w:lang w:val="en-US"/>
+        </w:rPr>
+        <w:t xml:space="preserve"> </w:t>
+      </w:r>
+      <w:proofErr w:type="spellStart"/>
+      <w:r>
+        <w:rPr>
+          <w:lang w:val="en-US"/>
+        </w:rPr>
+        <w:t>зі</w:t>
+      </w:r>
+      <w:proofErr w:type="spellEnd"/>
+      <w:r>
+        <w:rPr>
+          <w:lang w:val="en-US"/>
+        </w:rPr>
+        <w:t xml:space="preserve"> </w:t>
+      </w:r>
+      <w:proofErr w:type="spellStart"/>
+      <w:r>
+        <w:rPr>
+          <w:lang w:val="en-US"/>
+        </w:rPr>
+        <w:t>мною</w:t>
+      </w:r>
+      <w:proofErr w:type="spellEnd"/>
+      <w:r>
+        <w:rPr>
+          <w:lang w:val="en-US"/>
+        </w:rPr>
+        <w:t xml:space="preserve">, - </w:t>
+      </w:r>
+      <w:proofErr w:type="spellStart"/>
+      <w:r>
+        <w:rPr>
+          <w:lang w:val="en-US"/>
+        </w:rPr>
+        <w:t>вона</w:t>
+      </w:r>
+      <w:proofErr w:type="spellEnd"/>
+      <w:r>
+        <w:rPr>
+          <w:lang w:val="en-US"/>
+        </w:rPr>
+        <w:t xml:space="preserve"> </w:t>
+      </w:r>
+      <w:proofErr w:type="spellStart"/>
+      <w:r>
+        <w:rPr>
+          <w:lang w:val="en-US"/>
+        </w:rPr>
+        <w:t>дала</w:t>
+      </w:r>
+      <w:proofErr w:type="spellEnd"/>
+      <w:r>
+        <w:rPr>
+          <w:lang w:val="en-US"/>
+        </w:rPr>
+        <w:t xml:space="preserve"> </w:t>
+      </w:r>
+      <w:proofErr w:type="spellStart"/>
+      <w:r>
+        <w:rPr>
+          <w:lang w:val="en-US"/>
+        </w:rPr>
+        <w:t>мені</w:t>
+      </w:r>
+      <w:proofErr w:type="spellEnd"/>
+      <w:r>
+        <w:rPr>
+          <w:lang w:val="en-US"/>
+        </w:rPr>
+        <w:t xml:space="preserve"> [</w:t>
+      </w:r>
+      <w:proofErr w:type="spellStart"/>
+      <w:r>
+        <w:rPr>
+          <w:lang w:val="en-US"/>
+        </w:rPr>
+        <w:t>плід</w:t>
+      </w:r>
+      <w:proofErr w:type="spellEnd"/>
+      <w:r>
+        <w:rPr>
+          <w:lang w:val="en-US"/>
+        </w:rPr>
+        <w:t xml:space="preserve">] з </w:t>
+      </w:r>
+      <w:proofErr w:type="spellStart"/>
+      <w:r>
+        <w:rPr>
+          <w:lang w:val="en-US"/>
+        </w:rPr>
+        <w:t>дерева</w:t>
+      </w:r>
+      <w:proofErr w:type="spellEnd"/>
+      <w:r>
+        <w:rPr>
+          <w:lang w:val="en-US"/>
+        </w:rPr>
+        <w:t xml:space="preserve">, і я </w:t>
+      </w:r>
+      <w:proofErr w:type="spellStart"/>
+      <w:r>
+        <w:rPr>
+          <w:lang w:val="en-US"/>
+        </w:rPr>
+        <w:t>з'їв</w:t>
+      </w:r>
+      <w:proofErr w:type="spellEnd"/>
+      <w:r>
+        <w:rPr>
+          <w:lang w:val="en-US"/>
+        </w:rPr>
+        <w:t xml:space="preserve"> </w:t>
+      </w:r>
+      <w:proofErr w:type="spellStart"/>
+      <w:r>
+        <w:rPr>
+          <w:lang w:val="en-US"/>
+        </w:rPr>
+        <w:t>його</w:t>
+      </w:r>
+      <w:proofErr w:type="spellEnd"/>
+      <w:r>
+        <w:rPr>
+          <w:lang w:val="en-US"/>
+        </w:rPr>
+        <w:t>".</w:t>
+      </w:r>
+      <w:r>
+        <w:rPr>
+          <w:lang w:val="en-US"/>
+        </w:rPr>
+        <w:t xml:space="preserve"> </w:t>
+      </w:r>
+      <w:r>
+        <w:rPr>
+          <w:rStyle w:val="VerseNumber0"/>
+        </w:rPr>
+        <w:t>13</w:t>
+      </w:r>
+      <w:r>
+        <w:rPr>
+          <w:lang w:val="en-US"/>
+        </w:rPr>
+        <w:t xml:space="preserve"> </w:t>
+      </w:r>
+      <w:proofErr w:type="spellStart"/>
+      <w:r>
+        <w:rPr>
+          <w:lang w:val="en-US"/>
+        </w:rPr>
+        <w:t>Тоді</w:t>
+      </w:r>
+      <w:proofErr w:type="spellEnd"/>
+      <w:r>
+        <w:rPr>
+          <w:lang w:val="en-US"/>
+        </w:rPr>
+        <w:t xml:space="preserve"> </w:t>
+      </w:r>
+      <w:proofErr w:type="spellStart"/>
+      <w:r>
+        <w:rPr>
+          <w:rStyle w:val="LordSpeaking0"/>
+          <w:lang w:val="en-US"/>
+        </w:rPr>
+        <w:lastRenderedPageBreak/>
+        <w:t>Господь</w:t>
+      </w:r>
+      <w:proofErr w:type="spellEnd"/>
+      <w:r>
+        <w:rPr>
+          <w:lang w:val="en-US"/>
+        </w:rPr>
+        <w:t xml:space="preserve"> </w:t>
+      </w:r>
+      <w:proofErr w:type="spellStart"/>
+      <w:r>
+        <w:rPr>
+          <w:lang w:val="en-US"/>
+        </w:rPr>
+        <w:t>Бог</w:t>
+      </w:r>
+      <w:proofErr w:type="spellEnd"/>
+      <w:r>
+        <w:rPr>
+          <w:lang w:val="en-US"/>
+        </w:rPr>
+        <w:t xml:space="preserve"> </w:t>
+      </w:r>
+      <w:proofErr w:type="spellStart"/>
+      <w:r>
+        <w:rPr>
+          <w:lang w:val="en-US"/>
+        </w:rPr>
+        <w:t>промовив</w:t>
+      </w:r>
+      <w:proofErr w:type="spellEnd"/>
+      <w:r>
+        <w:rPr>
+          <w:lang w:val="en-US"/>
+        </w:rPr>
+        <w:t xml:space="preserve"> </w:t>
+      </w:r>
+      <w:proofErr w:type="spellStart"/>
+      <w:r>
+        <w:rPr>
+          <w:lang w:val="en-US"/>
+        </w:rPr>
+        <w:t>до</w:t>
+      </w:r>
+      <w:proofErr w:type="spellEnd"/>
+      <w:r>
+        <w:rPr>
+          <w:lang w:val="en-US"/>
+        </w:rPr>
+        <w:t xml:space="preserve"> </w:t>
+      </w:r>
+      <w:proofErr w:type="spellStart"/>
+      <w:r>
+        <w:rPr>
+          <w:lang w:val="en-US"/>
+        </w:rPr>
+        <w:t>жінки</w:t>
+      </w:r>
+      <w:proofErr w:type="spellEnd"/>
+      <w:r>
+        <w:rPr>
+          <w:lang w:val="en-US"/>
+        </w:rPr>
+        <w:t>: "</w:t>
+      </w:r>
+      <w:proofErr w:type="spellStart"/>
+      <w:r>
+        <w:rPr>
+          <w:lang w:val="en-US"/>
+        </w:rPr>
+        <w:t>Що</w:t>
+      </w:r>
+      <w:proofErr w:type="spellEnd"/>
+      <w:r>
+        <w:rPr>
+          <w:lang w:val="en-US"/>
+        </w:rPr>
+        <w:t xml:space="preserve"> </w:t>
+      </w:r>
+      <w:proofErr w:type="spellStart"/>
+      <w:r>
+        <w:rPr>
+          <w:lang w:val="en-US"/>
+        </w:rPr>
+        <w:t>це</w:t>
+      </w:r>
+      <w:proofErr w:type="spellEnd"/>
+      <w:r>
+        <w:rPr>
+          <w:lang w:val="en-US"/>
+        </w:rPr>
+        <w:t xml:space="preserve"> </w:t>
+      </w:r>
+      <w:proofErr w:type="spellStart"/>
+      <w:r>
+        <w:rPr>
+          <w:lang w:val="en-US"/>
+        </w:rPr>
+        <w:t>ти</w:t>
+      </w:r>
+      <w:proofErr w:type="spellEnd"/>
+      <w:r>
+        <w:rPr>
+          <w:lang w:val="en-US"/>
+        </w:rPr>
+        <w:t xml:space="preserve"> </w:t>
+      </w:r>
+      <w:proofErr w:type="spellStart"/>
+      <w:r>
+        <w:rPr>
+          <w:lang w:val="en-US"/>
+        </w:rPr>
+        <w:t>зробила</w:t>
+      </w:r>
+      <w:proofErr w:type="spellEnd"/>
+      <w:r>
+        <w:rPr>
+          <w:lang w:val="en-US"/>
+        </w:rPr>
+        <w:t xml:space="preserve">?" А </w:t>
+      </w:r>
+      <w:proofErr w:type="spellStart"/>
+      <w:r>
+        <w:rPr>
+          <w:lang w:val="en-US"/>
+        </w:rPr>
+        <w:t>жінка</w:t>
+      </w:r>
+      <w:proofErr w:type="spellEnd"/>
+      <w:r>
+        <w:rPr>
+          <w:lang w:val="en-US"/>
+        </w:rPr>
+        <w:t xml:space="preserve"> </w:t>
+      </w:r>
+      <w:proofErr w:type="spellStart"/>
+      <w:r>
+        <w:rPr>
+          <w:lang w:val="en-US"/>
+        </w:rPr>
+        <w:t>відповіла</w:t>
+      </w:r>
+      <w:proofErr w:type="spellEnd"/>
+      <w:r>
+        <w:rPr>
+          <w:lang w:val="en-US"/>
+        </w:rPr>
+        <w:t>: "</w:t>
+      </w:r>
+      <w:proofErr w:type="spellStart"/>
+      <w:r>
+        <w:rPr>
+          <w:lang w:val="en-US"/>
+        </w:rPr>
+        <w:t>Змій</w:t>
+      </w:r>
+      <w:proofErr w:type="spellEnd"/>
+      <w:r>
+        <w:rPr>
+          <w:lang w:val="en-US"/>
+        </w:rPr>
+        <w:t xml:space="preserve"> </w:t>
+      </w:r>
+      <w:proofErr w:type="spellStart"/>
+      <w:r>
+        <w:rPr>
+          <w:lang w:val="en-US"/>
+        </w:rPr>
+        <w:t>спокусив</w:t>
+      </w:r>
+      <w:proofErr w:type="spellEnd"/>
+      <w:r>
+        <w:rPr>
+          <w:lang w:val="en-US"/>
+        </w:rPr>
+        <w:t xml:space="preserve"> і </w:t>
+      </w:r>
+      <w:proofErr w:type="spellStart"/>
+      <w:r>
+        <w:rPr>
+          <w:lang w:val="en-US"/>
+        </w:rPr>
+        <w:t>обманув</w:t>
+      </w:r>
+      <w:proofErr w:type="spellEnd"/>
+      <w:r>
+        <w:rPr>
+          <w:lang w:val="en-US"/>
+        </w:rPr>
+        <w:t xml:space="preserve"> </w:t>
+      </w:r>
+      <w:proofErr w:type="spellStart"/>
+      <w:r>
+        <w:rPr>
+          <w:lang w:val="en-US"/>
+        </w:rPr>
+        <w:t>мене</w:t>
+      </w:r>
+      <w:proofErr w:type="spellEnd"/>
+      <w:r>
+        <w:rPr>
+          <w:lang w:val="en-US"/>
+        </w:rPr>
+        <w:t xml:space="preserve">, і я </w:t>
+      </w:r>
+      <w:proofErr w:type="spellStart"/>
+      <w:r>
+        <w:rPr>
+          <w:lang w:val="en-US"/>
+        </w:rPr>
+        <w:t>з'їла</w:t>
+      </w:r>
+      <w:proofErr w:type="spellEnd"/>
+      <w:r>
+        <w:rPr>
+          <w:lang w:val="en-US"/>
+        </w:rPr>
+        <w:t xml:space="preserve"> [</w:t>
+      </w:r>
+      <w:proofErr w:type="spellStart"/>
+      <w:r>
+        <w:rPr>
+          <w:lang w:val="en-US"/>
+        </w:rPr>
+        <w:t>із</w:t>
+      </w:r>
+      <w:proofErr w:type="spellEnd"/>
+      <w:r>
+        <w:rPr>
+          <w:lang w:val="en-US"/>
+        </w:rPr>
+        <w:t xml:space="preserve"> </w:t>
+      </w:r>
+      <w:proofErr w:type="spellStart"/>
+      <w:r>
+        <w:rPr>
+          <w:lang w:val="en-US"/>
+        </w:rPr>
+        <w:t>забороненого</w:t>
+      </w:r>
+      <w:proofErr w:type="spellEnd"/>
+      <w:r>
+        <w:rPr>
+          <w:lang w:val="en-US"/>
+        </w:rPr>
+        <w:t xml:space="preserve"> </w:t>
+      </w:r>
+      <w:proofErr w:type="spellStart"/>
+      <w:r>
+        <w:rPr>
+          <w:lang w:val="en-US"/>
+        </w:rPr>
+        <w:t>дерева</w:t>
+      </w:r>
+      <w:proofErr w:type="spellEnd"/>
+      <w:r>
+        <w:rPr>
+          <w:lang w:val="en-US"/>
+        </w:rPr>
+        <w:t>]".</w:t>
+      </w:r>
+      <w:r>
+        <w:rPr>
+          <w:lang w:val="en-US"/>
+        </w:rPr>
+        <w:t xml:space="preserve"> </w:t>
+      </w:r>
+      <w:r>
+        <w:rPr>
+          <w:rStyle w:val="VerseNumber0"/>
+        </w:rPr>
+        <w:t>14</w:t>
+      </w:r>
+      <w:r>
+        <w:rPr>
+          <w:lang w:val="en-US"/>
+        </w:rPr>
+        <w:t xml:space="preserve"> </w:t>
+      </w:r>
+      <w:proofErr w:type="spellStart"/>
+      <w:r>
+        <w:rPr>
+          <w:rStyle w:val="LordSpeaking0"/>
+          <w:lang w:val="en-US"/>
+        </w:rPr>
+        <w:t>Господь</w:t>
+      </w:r>
+      <w:proofErr w:type="spellEnd"/>
+      <w:r>
+        <w:rPr>
+          <w:lang w:val="en-US"/>
+        </w:rPr>
+        <w:t xml:space="preserve"> </w:t>
+      </w:r>
+      <w:proofErr w:type="spellStart"/>
+      <w:r>
+        <w:rPr>
+          <w:lang w:val="en-US"/>
+        </w:rPr>
+        <w:t>Бог</w:t>
+      </w:r>
+      <w:proofErr w:type="spellEnd"/>
+      <w:r>
+        <w:rPr>
+          <w:lang w:val="en-US"/>
+        </w:rPr>
+        <w:t xml:space="preserve"> </w:t>
+      </w:r>
+      <w:proofErr w:type="spellStart"/>
+      <w:r>
+        <w:rPr>
+          <w:lang w:val="en-US"/>
+        </w:rPr>
+        <w:t>сказав</w:t>
+      </w:r>
+      <w:proofErr w:type="spellEnd"/>
+      <w:r>
+        <w:rPr>
+          <w:lang w:val="en-US"/>
+        </w:rPr>
+        <w:t xml:space="preserve"> </w:t>
+      </w:r>
+      <w:proofErr w:type="spellStart"/>
+      <w:r>
+        <w:rPr>
+          <w:lang w:val="en-US"/>
+        </w:rPr>
+        <w:t>змієві</w:t>
+      </w:r>
+      <w:proofErr w:type="spellEnd"/>
+      <w:r>
+        <w:rPr>
+          <w:lang w:val="en-US"/>
+        </w:rPr>
+        <w:t>:</w:t>
+      </w:r>
+    </w:p>
+    <w:p>
+      <w:pPr>
+        <w:pStyle w:val="Quotes"/>
+        <w:rPr>
+          <w:lang w:val="en-US"/>
+        </w:rPr>
+      </w:pPr>
+      <w:r>
+        <w:rPr>
+          <w:lang w:val="en-US"/>
+        </w:rPr>
+        <w:t xml:space="preserve">"За </w:t>
+      </w:r>
+      <w:proofErr w:type="spellStart"/>
+      <w:r>
+        <w:rPr>
+          <w:lang w:val="en-US"/>
+        </w:rPr>
+        <w:t>те</w:t>
+      </w:r>
+      <w:proofErr w:type="spellEnd"/>
+      <w:r>
+        <w:rPr>
+          <w:lang w:val="en-US"/>
+        </w:rPr>
+        <w:t xml:space="preserve">, </w:t>
+      </w:r>
+      <w:proofErr w:type="spellStart"/>
+      <w:r>
+        <w:rPr>
+          <w:lang w:val="en-US"/>
+        </w:rPr>
+        <w:t>що</w:t>
+      </w:r>
+      <w:proofErr w:type="spellEnd"/>
+      <w:r>
+        <w:rPr>
+          <w:lang w:val="en-US"/>
+        </w:rPr>
+        <w:t xml:space="preserve"> </w:t>
+      </w:r>
+      <w:proofErr w:type="spellStart"/>
+      <w:r>
+        <w:rPr>
+          <w:lang w:val="en-US"/>
+        </w:rPr>
+        <w:t>ти</w:t>
+      </w:r>
+      <w:proofErr w:type="spellEnd"/>
+      <w:r>
+        <w:rPr>
+          <w:lang w:val="en-US"/>
+        </w:rPr>
+        <w:t xml:space="preserve"> </w:t>
+      </w:r>
+      <w:proofErr w:type="spellStart"/>
+      <w:r>
+        <w:rPr>
+          <w:lang w:val="en-US"/>
+        </w:rPr>
+        <w:t>вчинив</w:t>
+      </w:r>
+      <w:proofErr w:type="spellEnd"/>
+      <w:r>
+        <w:rPr>
+          <w:lang w:val="en-US"/>
+        </w:rPr>
+        <w:t xml:space="preserve"> </w:t>
+      </w:r>
+      <w:proofErr w:type="spellStart"/>
+      <w:r>
+        <w:rPr>
+          <w:lang w:val="en-US"/>
+        </w:rPr>
+        <w:t>це</w:t>
+      </w:r>
+      <w:proofErr w:type="spellEnd"/>
+      <w:r>
+        <w:rPr>
+          <w:lang w:val="en-US"/>
+        </w:rPr>
+        <w:t>,</w:t>
+      </w:r>
+    </w:p>
+    <w:p>
+      <w:pPr>
+        <w:pStyle w:val="Quotes"/>
+        <w:rPr>
+          <w:lang w:val="en-US"/>
+        </w:rPr>
+      </w:pPr>
+      <w:proofErr w:type="spellStart"/>
+      <w:r>
+        <w:rPr>
+          <w:lang w:val="en-US"/>
+        </w:rPr>
+        <w:t>проклятий</w:t>
+      </w:r>
+      <w:proofErr w:type="spellEnd"/>
+      <w:r>
+        <w:rPr>
+          <w:lang w:val="en-US"/>
+        </w:rPr>
+        <w:t xml:space="preserve"> </w:t>
+      </w:r>
+      <w:proofErr w:type="spellStart"/>
+      <w:r>
+        <w:rPr>
+          <w:lang w:val="en-US"/>
+        </w:rPr>
+        <w:t>ти</w:t>
+      </w:r>
+      <w:proofErr w:type="spellEnd"/>
+      <w:r>
+        <w:rPr>
+          <w:lang w:val="en-US"/>
+        </w:rPr>
+        <w:t xml:space="preserve"> </w:t>
+      </w:r>
+      <w:proofErr w:type="spellStart"/>
+      <w:r>
+        <w:rPr>
+          <w:lang w:val="en-US"/>
+        </w:rPr>
+        <w:t>більше</w:t>
+      </w:r>
+      <w:proofErr w:type="spellEnd"/>
+      <w:r>
+        <w:rPr>
+          <w:lang w:val="en-US"/>
+        </w:rPr>
+        <w:t xml:space="preserve">, </w:t>
+      </w:r>
+      <w:proofErr w:type="spellStart"/>
+      <w:r>
+        <w:rPr>
+          <w:lang w:val="en-US"/>
+        </w:rPr>
+        <w:t>ніж</w:t>
+      </w:r>
+      <w:proofErr w:type="spellEnd"/>
+      <w:r>
+        <w:rPr>
+          <w:lang w:val="en-US"/>
+        </w:rPr>
+        <w:t xml:space="preserve"> </w:t>
+      </w:r>
+      <w:proofErr w:type="spellStart"/>
+      <w:r>
+        <w:rPr>
+          <w:lang w:val="en-US"/>
+        </w:rPr>
+        <w:t>усяка</w:t>
+      </w:r>
+      <w:proofErr w:type="spellEnd"/>
+      <w:r>
+        <w:rPr>
+          <w:lang w:val="en-US"/>
+        </w:rPr>
+        <w:t xml:space="preserve"> </w:t>
+      </w:r>
+      <w:proofErr w:type="spellStart"/>
+      <w:r>
+        <w:rPr>
+          <w:lang w:val="en-US"/>
+        </w:rPr>
+        <w:t>худоба</w:t>
+      </w:r>
+      <w:proofErr w:type="spellEnd"/>
+      <w:r>
+        <w:rPr>
+          <w:lang w:val="en-US"/>
+        </w:rPr>
+        <w:t>,</w:t>
+      </w:r>
+    </w:p>
+    <w:p>
+      <w:pPr>
+        <w:pStyle w:val="Quotes"/>
+        <w:rPr>
+          <w:lang w:val="en-US"/>
+        </w:rPr>
+      </w:pPr>
+      <w:r>
+        <w:rPr>
+          <w:lang w:val="en-US"/>
+        </w:rPr>
+        <w:t xml:space="preserve">і </w:t>
+      </w:r>
+      <w:proofErr w:type="spellStart"/>
+      <w:r>
+        <w:rPr>
+          <w:lang w:val="en-US"/>
+        </w:rPr>
+        <w:t>більше</w:t>
+      </w:r>
+      <w:proofErr w:type="spellEnd"/>
+      <w:r>
+        <w:rPr>
+          <w:lang w:val="en-US"/>
+        </w:rPr>
+        <w:t xml:space="preserve">, </w:t>
+      </w:r>
+      <w:proofErr w:type="spellStart"/>
+      <w:r>
+        <w:rPr>
+          <w:lang w:val="en-US"/>
+        </w:rPr>
+        <w:t>ніж</w:t>
+      </w:r>
+      <w:proofErr w:type="spellEnd"/>
+      <w:r>
+        <w:rPr>
+          <w:lang w:val="en-US"/>
+        </w:rPr>
+        <w:t xml:space="preserve"> </w:t>
+      </w:r>
+      <w:proofErr w:type="spellStart"/>
+      <w:r>
+        <w:rPr>
+          <w:lang w:val="en-US"/>
+        </w:rPr>
+        <w:t>усяка</w:t>
+      </w:r>
+      <w:proofErr w:type="spellEnd"/>
+      <w:r>
+        <w:rPr>
+          <w:lang w:val="en-US"/>
+        </w:rPr>
+        <w:t xml:space="preserve"> </w:t>
+      </w:r>
+      <w:proofErr w:type="spellStart"/>
+      <w:r>
+        <w:rPr>
+          <w:lang w:val="en-US"/>
+        </w:rPr>
+        <w:t>польова</w:t>
+      </w:r>
+      <w:proofErr w:type="spellEnd"/>
+      <w:r>
+        <w:rPr>
+          <w:lang w:val="en-US"/>
+        </w:rPr>
+        <w:t xml:space="preserve"> </w:t>
+      </w:r>
+      <w:proofErr w:type="spellStart"/>
+      <w:r>
+        <w:rPr>
+          <w:lang w:val="en-US"/>
+        </w:rPr>
+        <w:t>тварина</w:t>
+      </w:r>
+      <w:proofErr w:type="spellEnd"/>
+      <w:r>
+        <w:rPr>
+          <w:lang w:val="en-US"/>
+        </w:rPr>
+        <w:t>;</w:t>
+      </w:r>
+    </w:p>
+    <w:p>
+      <w:pPr>
+        <w:pStyle w:val="Quotes"/>
+        <w:rPr>
+          <w:lang w:val="en-US"/>
+        </w:rPr>
+      </w:pPr>
+      <w:r>
+        <w:rPr>
+          <w:lang w:val="en-US"/>
+        </w:rPr>
+        <w:t xml:space="preserve">На </w:t>
+      </w:r>
+      <w:proofErr w:type="spellStart"/>
+      <w:r>
+        <w:rPr>
+          <w:lang w:val="en-US"/>
+        </w:rPr>
+        <w:t>череві</w:t>
+      </w:r>
+      <w:proofErr w:type="spellEnd"/>
+      <w:r>
+        <w:rPr>
+          <w:lang w:val="en-US"/>
+        </w:rPr>
+        <w:t xml:space="preserve"> </w:t>
+      </w:r>
+      <w:proofErr w:type="spellStart"/>
+      <w:r>
+        <w:rPr>
+          <w:lang w:val="en-US"/>
+        </w:rPr>
+        <w:t>твоєму</w:t>
+      </w:r>
+      <w:proofErr w:type="spellEnd"/>
+      <w:r>
+        <w:rPr>
+          <w:lang w:val="en-US"/>
+        </w:rPr>
+        <w:t xml:space="preserve"> </w:t>
+      </w:r>
+      <w:proofErr w:type="spellStart"/>
+      <w:r>
+        <w:rPr>
+          <w:lang w:val="en-US"/>
+        </w:rPr>
+        <w:t>будеш</w:t>
+      </w:r>
+      <w:proofErr w:type="spellEnd"/>
+      <w:r>
+        <w:rPr>
+          <w:lang w:val="en-US"/>
+        </w:rPr>
+        <w:t xml:space="preserve"> </w:t>
+      </w:r>
+      <w:proofErr w:type="spellStart"/>
+      <w:r>
+        <w:rPr>
+          <w:lang w:val="en-US"/>
+        </w:rPr>
+        <w:t>ходити</w:t>
+      </w:r>
+      <w:proofErr w:type="spellEnd"/>
+      <w:r>
+        <w:rPr>
+          <w:lang w:val="en-US"/>
+        </w:rPr>
+        <w:t>,</w:t>
+      </w:r>
+    </w:p>
+    <w:p>
+      <w:pPr>
+        <w:pStyle w:val="Quotes"/>
+        <w:rPr>
+          <w:lang w:val="en-US"/>
+        </w:rPr>
+      </w:pPr>
+      <w:r>
+        <w:rPr>
+          <w:lang w:val="en-US"/>
+        </w:rPr>
+        <w:t xml:space="preserve">і </w:t>
+      </w:r>
+      <w:proofErr w:type="spellStart"/>
+      <w:r>
+        <w:rPr>
+          <w:lang w:val="en-US"/>
+        </w:rPr>
+        <w:t>порох</w:t>
+      </w:r>
+      <w:proofErr w:type="spellEnd"/>
+      <w:r>
+        <w:rPr>
+          <w:lang w:val="en-US"/>
+        </w:rPr>
+        <w:t xml:space="preserve"> </w:t>
+      </w:r>
+      <w:proofErr w:type="spellStart"/>
+      <w:r>
+        <w:rPr>
+          <w:lang w:val="en-US"/>
+        </w:rPr>
+        <w:t>будеш</w:t>
+      </w:r>
+      <w:proofErr w:type="spellEnd"/>
+      <w:r>
+        <w:rPr>
+          <w:lang w:val="en-US"/>
+        </w:rPr>
+        <w:t xml:space="preserve"> </w:t>
+      </w:r>
+      <w:proofErr w:type="spellStart"/>
+      <w:r>
+        <w:rPr>
+          <w:lang w:val="en-US"/>
+        </w:rPr>
+        <w:t>їсти</w:t>
+      </w:r>
+      <w:proofErr w:type="spellEnd"/>
+    </w:p>
+    <w:p>
+      <w:pPr>
+        <w:pStyle w:val="Quotes"/>
+        <w:rPr>
+          <w:lang w:val="en-US"/>
+        </w:rPr>
+      </w:pPr>
+      <w:proofErr w:type="spellStart"/>
+      <w:r>
+        <w:rPr>
+          <w:lang w:val="en-US"/>
+        </w:rPr>
+        <w:t>по</w:t>
+      </w:r>
+      <w:proofErr w:type="spellEnd"/>
+      <w:r>
+        <w:rPr>
+          <w:lang w:val="en-US"/>
+        </w:rPr>
+        <w:t xml:space="preserve"> </w:t>
+      </w:r>
+      <w:proofErr w:type="spellStart"/>
+      <w:r>
+        <w:rPr>
+          <w:lang w:val="en-US"/>
+        </w:rPr>
+        <w:t>всі</w:t>
+      </w:r>
+      <w:proofErr w:type="spellEnd"/>
+      <w:r>
+        <w:rPr>
+          <w:lang w:val="en-US"/>
+        </w:rPr>
+        <w:t xml:space="preserve"> </w:t>
+      </w:r>
+      <w:proofErr w:type="spellStart"/>
+      <w:r>
+        <w:rPr>
+          <w:lang w:val="en-US"/>
+        </w:rPr>
+        <w:t>дні</w:t>
+      </w:r>
+      <w:proofErr w:type="spellEnd"/>
+      <w:r>
+        <w:rPr>
+          <w:lang w:val="en-US"/>
+        </w:rPr>
+        <w:t xml:space="preserve"> </w:t>
+      </w:r>
+      <w:proofErr w:type="spellStart"/>
+      <w:r>
+        <w:rPr>
+          <w:lang w:val="en-US"/>
+        </w:rPr>
+        <w:t>життя</w:t>
+      </w:r>
+      <w:proofErr w:type="spellEnd"/>
+      <w:r>
+        <w:rPr>
+          <w:lang w:val="en-US"/>
+        </w:rPr>
+        <w:t xml:space="preserve"> </w:t>
+      </w:r>
+      <w:proofErr w:type="spellStart"/>
+      <w:r>
+        <w:rPr>
+          <w:lang w:val="en-US"/>
+        </w:rPr>
+        <w:t>твого</w:t>
+      </w:r>
+      <w:proofErr w:type="spellEnd"/>
+      <w:r>
+        <w:rPr>
+          <w:lang w:val="en-US"/>
+        </w:rPr>
+        <w:t>.</w:t>
+      </w:r>
+    </w:p>
+    <w:p>
+      <w:pPr>
+        <w:pStyle w:val="P"/>
+        <w:rPr>
+          <w:lang w:val="en-US"/>
+        </w:rPr>
+      </w:pPr>
+      <w:r>
+        <w:rPr>
+          <w:rStyle w:val="VerseNumber0"/>
+        </w:rPr>
+        <w:t>15</w:t>
+      </w:r>
+      <w:r>
+        <w:rPr>
+          <w:lang w:val="en-US"/>
+        </w:rPr>
+        <w:t xml:space="preserve"> </w:t>
+      </w:r>
+    </w:p>
+    <w:p>
+      <w:pPr>
+        <w:pStyle w:val="Quotes"/>
+        <w:rPr>
+          <w:lang w:val="en-US"/>
+        </w:rPr>
+      </w:pPr>
+      <w:r>
+        <w:rPr>
+          <w:lang w:val="en-US"/>
+        </w:rPr>
+        <w:t xml:space="preserve">"І </w:t>
+      </w:r>
+      <w:proofErr w:type="spellStart"/>
+      <w:r>
+        <w:rPr>
+          <w:lang w:val="en-US"/>
+        </w:rPr>
+        <w:t>покладу</w:t>
+      </w:r>
+      <w:proofErr w:type="spellEnd"/>
+      <w:r>
+        <w:rPr>
+          <w:lang w:val="en-US"/>
+        </w:rPr>
+        <w:t xml:space="preserve"> Я </w:t>
+      </w:r>
+      <w:proofErr w:type="spellStart"/>
+      <w:r>
+        <w:rPr>
+          <w:lang w:val="en-US"/>
+        </w:rPr>
+        <w:t>ворожнечу</w:t>
+      </w:r>
+      <w:proofErr w:type="spellEnd"/>
+      <w:r>
+        <w:rPr>
+          <w:lang w:val="en-US"/>
+        </w:rPr>
+        <w:t xml:space="preserve"> (</w:t>
+      </w:r>
+      <w:proofErr w:type="spellStart"/>
+      <w:r>
+        <w:rPr>
+          <w:lang w:val="en-US"/>
+        </w:rPr>
+        <w:t>відкриту</w:t>
+      </w:r>
+      <w:proofErr w:type="spellEnd"/>
+      <w:r>
+        <w:rPr>
+          <w:lang w:val="en-US"/>
+        </w:rPr>
+        <w:t xml:space="preserve"> </w:t>
+      </w:r>
+      <w:proofErr w:type="spellStart"/>
+      <w:r>
+        <w:rPr>
+          <w:lang w:val="en-US"/>
+        </w:rPr>
+        <w:t>ворожість</w:t>
+      </w:r>
+      <w:proofErr w:type="spellEnd"/>
+      <w:r>
+        <w:rPr>
+          <w:lang w:val="en-US"/>
+        </w:rPr>
+        <w:t>)</w:t>
+      </w:r>
+    </w:p>
+    <w:p>
+      <w:pPr>
+        <w:pStyle w:val="Quotes"/>
+        <w:rPr>
+          <w:lang w:val="en-US"/>
+        </w:rPr>
+      </w:pPr>
+      <w:proofErr w:type="spellStart"/>
+      <w:r>
+        <w:rPr>
+          <w:lang w:val="en-US"/>
+        </w:rPr>
+        <w:t>між</w:t>
+      </w:r>
+      <w:proofErr w:type="spellEnd"/>
+      <w:r>
+        <w:rPr>
+          <w:lang w:val="en-US"/>
+        </w:rPr>
+        <w:t xml:space="preserve"> </w:t>
+      </w:r>
+      <w:proofErr w:type="spellStart"/>
+      <w:r>
+        <w:rPr>
+          <w:lang w:val="en-US"/>
+        </w:rPr>
+        <w:t>тобою</w:t>
+      </w:r>
+      <w:proofErr w:type="spellEnd"/>
+      <w:r>
+        <w:rPr>
+          <w:lang w:val="en-US"/>
+        </w:rPr>
+        <w:t xml:space="preserve"> </w:t>
+      </w:r>
+      <w:proofErr w:type="spellStart"/>
+      <w:r>
+        <w:rPr>
+          <w:lang w:val="en-US"/>
+        </w:rPr>
+        <w:t>та</w:t>
+      </w:r>
+      <w:proofErr w:type="spellEnd"/>
+      <w:r>
+        <w:rPr>
+          <w:lang w:val="en-US"/>
+        </w:rPr>
+        <w:t xml:space="preserve"> </w:t>
+      </w:r>
+      <w:proofErr w:type="spellStart"/>
+      <w:r>
+        <w:rPr>
+          <w:lang w:val="en-US"/>
+        </w:rPr>
+        <w:t>жінкою</w:t>
+      </w:r>
+      <w:proofErr w:type="spellEnd"/>
+      <w:r>
+        <w:rPr>
+          <w:lang w:val="en-US"/>
+        </w:rPr>
+        <w:t>,</w:t>
+      </w:r>
+    </w:p>
+    <w:p>
+      <w:pPr>
+        <w:pStyle w:val="Quotes"/>
+        <w:rPr>
+          <w:lang w:val="en-US"/>
+        </w:rPr>
+      </w:pPr>
+      <w:r>
+        <w:rPr>
+          <w:lang w:val="en-US"/>
+        </w:rPr>
+        <w:t xml:space="preserve">і </w:t>
+      </w:r>
+      <w:proofErr w:type="spellStart"/>
+      <w:r>
+        <w:rPr>
+          <w:lang w:val="en-US"/>
+        </w:rPr>
+        <w:t>між</w:t>
+      </w:r>
+      <w:proofErr w:type="spellEnd"/>
+      <w:r>
+        <w:rPr>
+          <w:lang w:val="en-US"/>
+        </w:rPr>
+        <w:t xml:space="preserve"> </w:t>
+      </w:r>
+      <w:proofErr w:type="spellStart"/>
+      <w:r>
+        <w:rPr>
+          <w:lang w:val="en-US"/>
+        </w:rPr>
+        <w:t>насінням</w:t>
+      </w:r>
+      <w:proofErr w:type="spellEnd"/>
+      <w:r>
+        <w:rPr>
+          <w:lang w:val="en-US"/>
+        </w:rPr>
+        <w:t xml:space="preserve"> </w:t>
+      </w:r>
+      <w:proofErr w:type="spellStart"/>
+      <w:r>
+        <w:rPr>
+          <w:lang w:val="en-US"/>
+        </w:rPr>
+        <w:t>твоїм</w:t>
+      </w:r>
+      <w:proofErr w:type="spellEnd"/>
+      <w:r>
+        <w:rPr>
+          <w:lang w:val="en-US"/>
+        </w:rPr>
+        <w:t xml:space="preserve"> (</w:t>
+      </w:r>
+      <w:proofErr w:type="spellStart"/>
+      <w:r>
+        <w:rPr>
+          <w:lang w:val="en-US"/>
+        </w:rPr>
+        <w:t>потомством</w:t>
+      </w:r>
+      <w:proofErr w:type="spellEnd"/>
+      <w:r>
+        <w:rPr>
+          <w:lang w:val="en-US"/>
+        </w:rPr>
+        <w:t xml:space="preserve">) </w:t>
+      </w:r>
+      <w:proofErr w:type="spellStart"/>
+      <w:r>
+        <w:rPr>
+          <w:lang w:val="en-US"/>
+        </w:rPr>
+        <w:t>та</w:t>
+      </w:r>
+      <w:proofErr w:type="spellEnd"/>
+      <w:r>
+        <w:rPr>
+          <w:lang w:val="en-US"/>
+        </w:rPr>
+        <w:t xml:space="preserve"> </w:t>
+      </w:r>
+      <w:proofErr w:type="spellStart"/>
+      <w:r>
+        <w:rPr>
+          <w:lang w:val="en-US"/>
+        </w:rPr>
+        <w:t>між</w:t>
+      </w:r>
+      <w:proofErr w:type="spellEnd"/>
+      <w:r>
+        <w:rPr>
+          <w:lang w:val="en-US"/>
+        </w:rPr>
+        <w:t xml:space="preserve"> </w:t>
+      </w:r>
+      <w:proofErr w:type="spellStart"/>
+      <w:r>
+        <w:rPr>
+          <w:lang w:val="en-US"/>
+        </w:rPr>
+        <w:t>Насінням</w:t>
+      </w:r>
+      <w:proofErr w:type="spellEnd"/>
+      <w:r>
+        <w:rPr>
+          <w:rStyle w:val="a5"/>
+          <w:lang w:val="en-US"/>
+        </w:rPr>
+        <w:footnoteReference w:id="5"/>
+      </w:r>
+      <w:r>
+        <w:rPr>
+          <w:lang w:val="en-US"/>
+        </w:rPr>
+        <w:t xml:space="preserve"> </w:t>
+      </w:r>
+      <w:proofErr w:type="spellStart"/>
+      <w:r>
+        <w:rPr>
+          <w:lang w:val="en-US"/>
+        </w:rPr>
+        <w:t>її</w:t>
+      </w:r>
+      <w:proofErr w:type="spellEnd"/>
+      <w:r>
+        <w:rPr>
+          <w:lang w:val="en-US"/>
+        </w:rPr>
+        <w:t>;</w:t>
+      </w:r>
+    </w:p>
+    <w:p>
+      <w:pPr>
+        <w:pStyle w:val="Quotes"/>
+        <w:rPr>
+          <w:lang w:val="en-US"/>
+        </w:rPr>
+      </w:pPr>
+      <w:proofErr w:type="spellStart"/>
+      <w:r>
+        <w:rPr>
+          <w:lang w:val="en-US"/>
+        </w:rPr>
+        <w:t>Він</w:t>
+      </w:r>
+      <w:proofErr w:type="spellEnd"/>
+      <w:r>
+        <w:rPr>
+          <w:lang w:val="en-US"/>
+        </w:rPr>
+        <w:t xml:space="preserve"> [</w:t>
+      </w:r>
+      <w:proofErr w:type="spellStart"/>
+      <w:r>
+        <w:rPr>
+          <w:lang w:val="en-US"/>
+        </w:rPr>
+        <w:t>смертельно</w:t>
+      </w:r>
+      <w:proofErr w:type="spellEnd"/>
+      <w:r>
+        <w:rPr>
+          <w:lang w:val="en-US"/>
+        </w:rPr>
+        <w:t xml:space="preserve">] </w:t>
+      </w:r>
+      <w:proofErr w:type="spellStart"/>
+      <w:r>
+        <w:rPr>
+          <w:lang w:val="en-US"/>
+        </w:rPr>
+        <w:t>зранить</w:t>
+      </w:r>
+      <w:proofErr w:type="spellEnd"/>
+      <w:r>
+        <w:rPr>
+          <w:lang w:val="en-US"/>
+        </w:rPr>
+        <w:t xml:space="preserve"> </w:t>
+      </w:r>
+      <w:proofErr w:type="spellStart"/>
+      <w:r>
+        <w:rPr>
+          <w:lang w:val="en-US"/>
+        </w:rPr>
+        <w:t>твою</w:t>
+      </w:r>
+      <w:proofErr w:type="spellEnd"/>
+      <w:r>
+        <w:rPr>
+          <w:lang w:val="en-US"/>
+        </w:rPr>
+        <w:t xml:space="preserve"> </w:t>
+      </w:r>
+      <w:proofErr w:type="spellStart"/>
+      <w:r>
+        <w:rPr>
+          <w:lang w:val="en-US"/>
+        </w:rPr>
+        <w:t>голову</w:t>
+      </w:r>
+      <w:proofErr w:type="spellEnd"/>
+      <w:r>
+        <w:rPr>
+          <w:lang w:val="en-US"/>
+        </w:rPr>
+        <w:t>,</w:t>
+      </w:r>
+    </w:p>
+    <w:p>
+      <w:pPr>
+        <w:pStyle w:val="Quotes"/>
+        <w:rPr>
+          <w:lang w:val="en-US"/>
+        </w:rPr>
+      </w:pPr>
+      <w:r>
+        <w:rPr>
+          <w:lang w:val="en-US"/>
+        </w:rPr>
+        <w:t xml:space="preserve">а </w:t>
+      </w:r>
+      <w:proofErr w:type="spellStart"/>
+      <w:r>
+        <w:rPr>
+          <w:lang w:val="en-US"/>
+        </w:rPr>
+        <w:t>ти</w:t>
+      </w:r>
+      <w:proofErr w:type="spellEnd"/>
+      <w:r>
+        <w:rPr>
+          <w:lang w:val="en-US"/>
+        </w:rPr>
+        <w:t xml:space="preserve"> </w:t>
+      </w:r>
+      <w:proofErr w:type="spellStart"/>
+      <w:r>
+        <w:rPr>
+          <w:lang w:val="en-US"/>
+        </w:rPr>
+        <w:t>пораниш</w:t>
+      </w:r>
+      <w:proofErr w:type="spellEnd"/>
+      <w:r>
+        <w:rPr>
+          <w:lang w:val="en-US"/>
+        </w:rPr>
+        <w:t xml:space="preserve"> [</w:t>
+      </w:r>
+      <w:proofErr w:type="spellStart"/>
+      <w:r>
+        <w:rPr>
+          <w:lang w:val="en-US"/>
+        </w:rPr>
+        <w:t>тільки</w:t>
+      </w:r>
+      <w:proofErr w:type="spellEnd"/>
+      <w:r>
+        <w:rPr>
+          <w:lang w:val="en-US"/>
+        </w:rPr>
+        <w:t xml:space="preserve">] </w:t>
+      </w:r>
+      <w:proofErr w:type="spellStart"/>
+      <w:r>
+        <w:rPr>
+          <w:lang w:val="en-US"/>
+        </w:rPr>
+        <w:t>п'яту</w:t>
+      </w:r>
+      <w:proofErr w:type="spellEnd"/>
+      <w:r>
+        <w:rPr>
+          <w:lang w:val="en-US"/>
+        </w:rPr>
+        <w:t xml:space="preserve"> </w:t>
+      </w:r>
+      <w:proofErr w:type="spellStart"/>
+      <w:r>
+        <w:rPr>
+          <w:lang w:val="en-US"/>
+        </w:rPr>
+        <w:t>Його</w:t>
+      </w:r>
+      <w:proofErr w:type="spellEnd"/>
+      <w:r>
+        <w:rPr>
+          <w:lang w:val="en-US"/>
+        </w:rPr>
+        <w:t>."</w:t>
+      </w:r>
+    </w:p>
+    <w:p>
+      <w:pPr>
+        <w:pStyle w:val="P"/>
+        <w:rPr>
+          <w:lang w:val="en-US"/>
+        </w:rPr>
+      </w:pPr>
+      <w:r>
+        <w:rPr>
+          <w:rStyle w:val="VerseNumber0"/>
+        </w:rPr>
+        <w:t>16</w:t>
+      </w:r>
+      <w:r>
+        <w:rPr>
+          <w:lang w:val="en-US"/>
+        </w:rPr>
+        <w:t xml:space="preserve"> </w:t>
+      </w:r>
+      <w:proofErr w:type="spellStart"/>
+      <w:r>
+        <w:rPr>
+          <w:lang w:val="en-US"/>
+        </w:rPr>
+        <w:t>До</w:t>
+      </w:r>
+      <w:proofErr w:type="spellEnd"/>
+      <w:r>
+        <w:rPr>
+          <w:lang w:val="en-US"/>
+        </w:rPr>
+        <w:t xml:space="preserve"> </w:t>
+      </w:r>
+      <w:proofErr w:type="spellStart"/>
+      <w:r>
+        <w:rPr>
+          <w:lang w:val="en-US"/>
+        </w:rPr>
+        <w:t>жінки</w:t>
+      </w:r>
+      <w:proofErr w:type="spellEnd"/>
+      <w:r>
+        <w:rPr>
+          <w:lang w:val="en-US"/>
+        </w:rPr>
+        <w:t xml:space="preserve"> </w:t>
+      </w:r>
+      <w:proofErr w:type="spellStart"/>
+      <w:r>
+        <w:rPr>
+          <w:lang w:val="en-US"/>
+        </w:rPr>
+        <w:t>Він</w:t>
+      </w:r>
+      <w:proofErr w:type="spellEnd"/>
+      <w:r>
+        <w:rPr>
+          <w:lang w:val="en-US"/>
+        </w:rPr>
+        <w:t xml:space="preserve"> </w:t>
+      </w:r>
+      <w:proofErr w:type="spellStart"/>
+      <w:r>
+        <w:rPr>
+          <w:lang w:val="en-US"/>
+        </w:rPr>
+        <w:t>сказав</w:t>
+      </w:r>
+      <w:proofErr w:type="spellEnd"/>
+      <w:r>
+        <w:rPr>
+          <w:lang w:val="en-US"/>
+        </w:rPr>
+        <w:t>:</w:t>
+      </w:r>
+    </w:p>
+    <w:p>
+      <w:pPr>
+        <w:pStyle w:val="Quotes"/>
+        <w:rPr>
+          <w:lang w:val="en-US"/>
+        </w:rPr>
+      </w:pPr>
+      <w:r>
+        <w:rPr>
+          <w:lang w:val="en-US"/>
+        </w:rPr>
+        <w:t xml:space="preserve">"Я </w:t>
+      </w:r>
+      <w:proofErr w:type="spellStart"/>
+      <w:r>
+        <w:rPr>
+          <w:lang w:val="en-US"/>
+        </w:rPr>
+        <w:t>сильно</w:t>
+      </w:r>
+      <w:proofErr w:type="spellEnd"/>
+      <w:r>
+        <w:rPr>
+          <w:lang w:val="en-US"/>
+        </w:rPr>
+        <w:t xml:space="preserve"> </w:t>
+      </w:r>
+      <w:proofErr w:type="spellStart"/>
+      <w:r>
+        <w:rPr>
+          <w:lang w:val="en-US"/>
+        </w:rPr>
+        <w:t>примножу</w:t>
+      </w:r>
+      <w:proofErr w:type="spellEnd"/>
+    </w:p>
+    <w:p>
+      <w:pPr>
+        <w:pStyle w:val="Quotes"/>
+        <w:rPr>
+          <w:lang w:val="en-US"/>
+        </w:rPr>
+      </w:pPr>
+      <w:proofErr w:type="spellStart"/>
+      <w:r>
+        <w:rPr>
+          <w:lang w:val="en-US"/>
+        </w:rPr>
+        <w:t>біль</w:t>
+      </w:r>
+      <w:proofErr w:type="spellEnd"/>
+      <w:r>
+        <w:rPr>
+          <w:lang w:val="en-US"/>
+        </w:rPr>
+        <w:t xml:space="preserve"> </w:t>
+      </w:r>
+      <w:proofErr w:type="spellStart"/>
+      <w:r>
+        <w:rPr>
+          <w:lang w:val="en-US"/>
+        </w:rPr>
+        <w:t>твій</w:t>
+      </w:r>
+      <w:proofErr w:type="spellEnd"/>
+      <w:r>
+        <w:rPr>
+          <w:lang w:val="en-US"/>
+        </w:rPr>
+        <w:t xml:space="preserve"> </w:t>
+      </w:r>
+      <w:proofErr w:type="spellStart"/>
+      <w:r>
+        <w:rPr>
+          <w:lang w:val="en-US"/>
+        </w:rPr>
+        <w:t>при</w:t>
+      </w:r>
+      <w:proofErr w:type="spellEnd"/>
+      <w:r>
+        <w:rPr>
+          <w:lang w:val="en-US"/>
+        </w:rPr>
+        <w:t xml:space="preserve"> </w:t>
+      </w:r>
+      <w:proofErr w:type="spellStart"/>
+      <w:r>
+        <w:rPr>
+          <w:lang w:val="en-US"/>
+        </w:rPr>
+        <w:t>пологах</w:t>
+      </w:r>
+      <w:proofErr w:type="spellEnd"/>
+      <w:r>
+        <w:rPr>
+          <w:lang w:val="en-US"/>
+        </w:rPr>
+        <w:t>;</w:t>
+      </w:r>
+    </w:p>
+    <w:p>
+      <w:pPr>
+        <w:pStyle w:val="Quotes"/>
+        <w:rPr>
+          <w:lang w:val="en-US"/>
+        </w:rPr>
+      </w:pPr>
+      <w:r>
+        <w:rPr>
+          <w:lang w:val="en-US"/>
+        </w:rPr>
+        <w:t xml:space="preserve">У </w:t>
+      </w:r>
+      <w:proofErr w:type="spellStart"/>
+      <w:r>
+        <w:rPr>
+          <w:lang w:val="en-US"/>
+        </w:rPr>
+        <w:t>болях</w:t>
+      </w:r>
+      <w:proofErr w:type="spellEnd"/>
+      <w:r>
+        <w:rPr>
+          <w:lang w:val="en-US"/>
+        </w:rPr>
+        <w:t xml:space="preserve"> </w:t>
+      </w:r>
+      <w:proofErr w:type="spellStart"/>
+      <w:r>
+        <w:rPr>
+          <w:lang w:val="en-US"/>
+        </w:rPr>
+        <w:t>ти</w:t>
+      </w:r>
+      <w:proofErr w:type="spellEnd"/>
+      <w:r>
+        <w:rPr>
+          <w:lang w:val="en-US"/>
+        </w:rPr>
+        <w:t xml:space="preserve"> </w:t>
+      </w:r>
+      <w:proofErr w:type="spellStart"/>
+      <w:r>
+        <w:rPr>
+          <w:lang w:val="en-US"/>
+        </w:rPr>
+        <w:t>будеш</w:t>
+      </w:r>
+      <w:proofErr w:type="spellEnd"/>
+      <w:r>
+        <w:rPr>
+          <w:lang w:val="en-US"/>
+        </w:rPr>
+        <w:t xml:space="preserve"> </w:t>
+      </w:r>
+      <w:proofErr w:type="spellStart"/>
+      <w:r>
+        <w:rPr>
+          <w:lang w:val="en-US"/>
+        </w:rPr>
+        <w:t>народжувати</w:t>
+      </w:r>
+      <w:proofErr w:type="spellEnd"/>
+      <w:r>
+        <w:rPr>
+          <w:lang w:val="en-US"/>
+        </w:rPr>
+        <w:t xml:space="preserve"> </w:t>
+      </w:r>
+      <w:proofErr w:type="spellStart"/>
+      <w:r>
+        <w:rPr>
+          <w:lang w:val="en-US"/>
+        </w:rPr>
+        <w:t>дітей</w:t>
+      </w:r>
+      <w:proofErr w:type="spellEnd"/>
+      <w:r>
+        <w:rPr>
+          <w:lang w:val="en-US"/>
+        </w:rPr>
+        <w:t>;</w:t>
+      </w:r>
+    </w:p>
+    <w:p>
+      <w:pPr>
+        <w:pStyle w:val="Quotes"/>
+        <w:rPr>
+          <w:lang w:val="en-US"/>
+        </w:rPr>
+      </w:pPr>
+      <w:r>
+        <w:rPr>
+          <w:lang w:val="en-US"/>
+        </w:rPr>
+        <w:t xml:space="preserve">А </w:t>
+      </w:r>
+      <w:proofErr w:type="spellStart"/>
+      <w:r>
+        <w:rPr>
+          <w:lang w:val="en-US"/>
+        </w:rPr>
+        <w:t>бажання</w:t>
+      </w:r>
+      <w:proofErr w:type="spellEnd"/>
+      <w:r>
+        <w:rPr>
+          <w:lang w:val="en-US"/>
+        </w:rPr>
+        <w:t xml:space="preserve"> </w:t>
+      </w:r>
+      <w:proofErr w:type="spellStart"/>
+      <w:r>
+        <w:rPr>
+          <w:lang w:val="en-US"/>
+        </w:rPr>
+        <w:t>твоє</w:t>
+      </w:r>
+      <w:proofErr w:type="spellEnd"/>
+      <w:r>
+        <w:rPr>
+          <w:lang w:val="en-US"/>
+        </w:rPr>
+        <w:t xml:space="preserve"> і </w:t>
+      </w:r>
+      <w:proofErr w:type="spellStart"/>
+      <w:r>
+        <w:rPr>
+          <w:lang w:val="en-US"/>
+        </w:rPr>
+        <w:t>туга</w:t>
+      </w:r>
+      <w:proofErr w:type="spellEnd"/>
+      <w:r>
+        <w:rPr>
+          <w:lang w:val="en-US"/>
+        </w:rPr>
+        <w:t xml:space="preserve"> </w:t>
+      </w:r>
+      <w:proofErr w:type="spellStart"/>
+      <w:r>
+        <w:rPr>
+          <w:lang w:val="en-US"/>
+        </w:rPr>
+        <w:t>твоя</w:t>
+      </w:r>
+      <w:proofErr w:type="spellEnd"/>
+      <w:r>
+        <w:rPr>
+          <w:lang w:val="en-US"/>
+        </w:rPr>
+        <w:t xml:space="preserve"> </w:t>
+      </w:r>
+      <w:proofErr w:type="spellStart"/>
+      <w:r>
+        <w:rPr>
+          <w:lang w:val="en-US"/>
+        </w:rPr>
+        <w:t>буде</w:t>
+      </w:r>
+      <w:proofErr w:type="spellEnd"/>
+      <w:r>
+        <w:rPr>
+          <w:lang w:val="en-US"/>
+        </w:rPr>
+        <w:t xml:space="preserve"> за </w:t>
+      </w:r>
+      <w:proofErr w:type="spellStart"/>
+      <w:r>
+        <w:rPr>
+          <w:lang w:val="en-US"/>
+        </w:rPr>
+        <w:t>чоловіком</w:t>
+      </w:r>
+      <w:proofErr w:type="spellEnd"/>
+      <w:r>
+        <w:rPr>
+          <w:lang w:val="en-US"/>
+        </w:rPr>
+        <w:t xml:space="preserve"> </w:t>
+      </w:r>
+      <w:proofErr w:type="spellStart"/>
+      <w:r>
+        <w:rPr>
+          <w:lang w:val="en-US"/>
+        </w:rPr>
+        <w:t>твоїм</w:t>
+      </w:r>
+      <w:proofErr w:type="spellEnd"/>
+      <w:r>
+        <w:rPr>
+          <w:lang w:val="en-US"/>
+        </w:rPr>
+        <w:t>,</w:t>
+      </w:r>
+    </w:p>
+    <w:p>
+      <w:pPr>
+        <w:pStyle w:val="Quotes"/>
+        <w:rPr>
+          <w:lang w:val="en-US"/>
+        </w:rPr>
+      </w:pPr>
+      <w:r>
+        <w:rPr>
+          <w:lang w:val="en-US"/>
+        </w:rPr>
+        <w:t xml:space="preserve">і </w:t>
+      </w:r>
+      <w:proofErr w:type="spellStart"/>
+      <w:r>
+        <w:rPr>
+          <w:lang w:val="en-US"/>
+        </w:rPr>
+        <w:t>він</w:t>
+      </w:r>
+      <w:proofErr w:type="spellEnd"/>
+      <w:r>
+        <w:rPr>
+          <w:lang w:val="en-US"/>
+        </w:rPr>
+        <w:t xml:space="preserve"> </w:t>
+      </w:r>
+      <w:proofErr w:type="spellStart"/>
+      <w:r>
+        <w:rPr>
+          <w:lang w:val="en-US"/>
+        </w:rPr>
+        <w:t>буде</w:t>
+      </w:r>
+      <w:proofErr w:type="spellEnd"/>
+      <w:r>
+        <w:rPr>
+          <w:lang w:val="en-US"/>
+        </w:rPr>
+        <w:t xml:space="preserve"> </w:t>
+      </w:r>
+      <w:proofErr w:type="spellStart"/>
+      <w:r>
+        <w:rPr>
+          <w:lang w:val="en-US"/>
+        </w:rPr>
+        <w:t>панувати</w:t>
+      </w:r>
+      <w:proofErr w:type="spellEnd"/>
+      <w:r>
+        <w:rPr>
+          <w:lang w:val="en-US"/>
+        </w:rPr>
+        <w:t xml:space="preserve"> [з </w:t>
+      </w:r>
+      <w:proofErr w:type="spellStart"/>
+      <w:r>
+        <w:rPr>
+          <w:lang w:val="en-US"/>
+        </w:rPr>
+        <w:t>владою</w:t>
+      </w:r>
+      <w:proofErr w:type="spellEnd"/>
+      <w:r>
+        <w:rPr>
+          <w:lang w:val="en-US"/>
+        </w:rPr>
+        <w:t xml:space="preserve">] </w:t>
+      </w:r>
+      <w:proofErr w:type="spellStart"/>
+      <w:r>
+        <w:rPr>
+          <w:lang w:val="en-US"/>
+        </w:rPr>
+        <w:t>над</w:t>
+      </w:r>
+      <w:proofErr w:type="spellEnd"/>
+      <w:r>
+        <w:rPr>
+          <w:lang w:val="en-US"/>
+        </w:rPr>
+        <w:t xml:space="preserve"> </w:t>
+      </w:r>
+      <w:proofErr w:type="spellStart"/>
+      <w:r>
+        <w:rPr>
+          <w:lang w:val="en-US"/>
+        </w:rPr>
+        <w:t>тобою</w:t>
+      </w:r>
+      <w:proofErr w:type="spellEnd"/>
+      <w:r>
+        <w:rPr>
+          <w:lang w:val="en-US"/>
+        </w:rPr>
+        <w:t xml:space="preserve"> і </w:t>
+      </w:r>
+      <w:proofErr w:type="spellStart"/>
+      <w:r>
+        <w:rPr>
+          <w:lang w:val="en-US"/>
+        </w:rPr>
+        <w:t>відповідатиме</w:t>
+      </w:r>
+      <w:proofErr w:type="spellEnd"/>
+      <w:r>
+        <w:rPr>
+          <w:lang w:val="en-US"/>
+        </w:rPr>
+        <w:t xml:space="preserve"> за </w:t>
+      </w:r>
+      <w:proofErr w:type="spellStart"/>
+      <w:r>
+        <w:rPr>
+          <w:lang w:val="en-US"/>
+        </w:rPr>
+        <w:t>тебе</w:t>
+      </w:r>
+      <w:proofErr w:type="spellEnd"/>
+      <w:r>
+        <w:rPr>
+          <w:lang w:val="en-US"/>
+        </w:rPr>
+        <w:t>".</w:t>
+      </w:r>
+    </w:p>
+    <w:p>
+      <w:pPr>
+        <w:pStyle w:val="P"/>
+      </w:pPr>
+      <w:r>
+        <w:rPr>
+          <w:rStyle w:val="VerseNumber0"/>
+        </w:rPr>
+        <w:t>17</w:t>
+      </w:r>
+      <w:r>
+        <w:rPr>
+          <w:lang w:val="en-US"/>
+        </w:rPr>
+        <w:t xml:space="preserve"> </w:t>
+      </w:r>
+      <w:proofErr w:type="spellStart"/>
+      <w:r>
+        <w:rPr>
+          <w:lang w:val="en-US"/>
+        </w:rPr>
+        <w:t>Тоді</w:t>
+      </w:r>
+      <w:proofErr w:type="spellEnd"/>
+      <w:r>
+        <w:rPr>
+          <w:lang w:val="en-US"/>
+        </w:rPr>
+        <w:t xml:space="preserve"> </w:t>
+      </w:r>
+      <w:proofErr w:type="spellStart"/>
+      <w:r>
+        <w:rPr>
+          <w:lang w:val="en-US"/>
+        </w:rPr>
+        <w:t>до</w:t>
+      </w:r>
+      <w:proofErr w:type="spellEnd"/>
+      <w:r>
+        <w:rPr>
+          <w:lang w:val="en-US"/>
+        </w:rPr>
+        <w:t xml:space="preserve"> </w:t>
+      </w:r>
+      <w:proofErr w:type="spellStart"/>
+      <w:r>
+        <w:rPr>
+          <w:lang w:val="en-US"/>
+        </w:rPr>
+        <w:t>Адама</w:t>
+      </w:r>
+      <w:proofErr w:type="spellEnd"/>
+      <w:r>
+        <w:rPr>
+          <w:lang w:val="en-US"/>
+        </w:rPr>
+        <w:t xml:space="preserve"> </w:t>
+      </w:r>
+      <w:proofErr w:type="spellStart"/>
+      <w:r>
+        <w:rPr>
+          <w:rStyle w:val="LordSpeaking0"/>
+          <w:lang w:val="en-US"/>
+        </w:rPr>
+        <w:t>Господь</w:t>
+      </w:r>
+      <w:proofErr w:type="spellEnd"/>
+      <w:r>
+        <w:rPr>
+          <w:lang w:val="en-US"/>
+        </w:rPr>
+        <w:t xml:space="preserve"> </w:t>
+      </w:r>
+      <w:proofErr w:type="spellStart"/>
+      <w:r>
+        <w:rPr>
+          <w:lang w:val="en-US"/>
+        </w:rPr>
+        <w:t>Бог</w:t>
+      </w:r>
+      <w:proofErr w:type="spellEnd"/>
+      <w:r>
+        <w:rPr>
+          <w:lang w:val="en-US"/>
+        </w:rPr>
+        <w:t xml:space="preserve"> </w:t>
+      </w:r>
+      <w:proofErr w:type="spellStart"/>
+      <w:r>
+        <w:rPr>
+          <w:lang w:val="en-US"/>
+        </w:rPr>
+        <w:t>промовив</w:t>
+      </w:r>
+      <w:proofErr w:type="spellEnd"/>
+      <w:r>
+        <w:rPr>
+          <w:lang w:val="en-US"/>
+        </w:rPr>
+        <w:t xml:space="preserve">: "За </w:t>
+      </w:r>
+      <w:proofErr w:type="spellStart"/>
+      <w:r>
+        <w:rPr>
+          <w:lang w:val="en-US"/>
+        </w:rPr>
+        <w:t>те</w:t>
+      </w:r>
+      <w:proofErr w:type="spellEnd"/>
+      <w:r>
+        <w:rPr>
+          <w:lang w:val="en-US"/>
+        </w:rPr>
+        <w:t xml:space="preserve">, </w:t>
+      </w:r>
+      <w:proofErr w:type="spellStart"/>
+      <w:r>
+        <w:rPr>
+          <w:lang w:val="en-US"/>
+        </w:rPr>
+        <w:t>що</w:t>
+      </w:r>
+      <w:proofErr w:type="spellEnd"/>
+      <w:r>
+        <w:rPr>
+          <w:lang w:val="en-US"/>
+        </w:rPr>
+        <w:t xml:space="preserve"> </w:t>
+      </w:r>
+      <w:proofErr w:type="spellStart"/>
+      <w:r>
+        <w:rPr>
+          <w:lang w:val="en-US"/>
+        </w:rPr>
+        <w:t>ти</w:t>
+      </w:r>
+      <w:proofErr w:type="spellEnd"/>
+      <w:r>
+        <w:rPr>
+          <w:lang w:val="en-US"/>
+        </w:rPr>
+        <w:t xml:space="preserve"> [</w:t>
+      </w:r>
+      <w:proofErr w:type="spellStart"/>
+      <w:r>
+        <w:rPr>
+          <w:lang w:val="en-US"/>
+        </w:rPr>
+        <w:t>уважно</w:t>
+      </w:r>
+      <w:proofErr w:type="spellEnd"/>
+      <w:r>
+        <w:rPr>
+          <w:lang w:val="en-US"/>
+        </w:rPr>
+        <w:t xml:space="preserve">] </w:t>
+      </w:r>
+      <w:proofErr w:type="spellStart"/>
+      <w:r>
+        <w:rPr>
+          <w:lang w:val="en-US"/>
+        </w:rPr>
+        <w:t>послухав</w:t>
+      </w:r>
+      <w:proofErr w:type="spellEnd"/>
+      <w:r>
+        <w:rPr>
+          <w:lang w:val="en-US"/>
+        </w:rPr>
+        <w:t xml:space="preserve"> </w:t>
+      </w:r>
+      <w:proofErr w:type="spellStart"/>
+      <w:r>
+        <w:rPr>
+          <w:lang w:val="en-US"/>
+        </w:rPr>
+        <w:t>голосу</w:t>
+      </w:r>
+      <w:proofErr w:type="spellEnd"/>
+      <w:r>
+        <w:rPr>
+          <w:lang w:val="en-US"/>
+        </w:rPr>
+        <w:t xml:space="preserve"> </w:t>
+      </w:r>
+      <w:proofErr w:type="spellStart"/>
+      <w:r>
+        <w:rPr>
+          <w:lang w:val="en-US"/>
+        </w:rPr>
+        <w:t>дружини</w:t>
+      </w:r>
+      <w:proofErr w:type="spellEnd"/>
+      <w:r>
+        <w:rPr>
+          <w:lang w:val="en-US"/>
+        </w:rPr>
+        <w:t xml:space="preserve"> </w:t>
+      </w:r>
+      <w:proofErr w:type="spellStart"/>
+      <w:r>
+        <w:rPr>
+          <w:lang w:val="en-US"/>
+        </w:rPr>
+        <w:t>своєї</w:t>
+      </w:r>
+      <w:proofErr w:type="spellEnd"/>
+      <w:r>
+        <w:rPr>
+          <w:lang w:val="en-US"/>
+        </w:rPr>
+        <w:t xml:space="preserve">, і </w:t>
+      </w:r>
+      <w:proofErr w:type="spellStart"/>
+      <w:r>
+        <w:rPr>
+          <w:lang w:val="en-US"/>
+        </w:rPr>
+        <w:t>з'їв</w:t>
+      </w:r>
+      <w:proofErr w:type="spellEnd"/>
+      <w:r>
+        <w:rPr>
+          <w:lang w:val="en-US"/>
+        </w:rPr>
+        <w:t xml:space="preserve"> [</w:t>
+      </w:r>
+      <w:proofErr w:type="spellStart"/>
+      <w:r>
+        <w:rPr>
+          <w:lang w:val="en-US"/>
+        </w:rPr>
+        <w:t>плід</w:t>
+      </w:r>
+      <w:proofErr w:type="spellEnd"/>
+      <w:r>
+        <w:rPr>
+          <w:lang w:val="en-US"/>
+        </w:rPr>
+        <w:t xml:space="preserve">] з </w:t>
+      </w:r>
+      <w:proofErr w:type="spellStart"/>
+      <w:r>
+        <w:rPr>
+          <w:lang w:val="en-US"/>
+        </w:rPr>
+        <w:t>дерева</w:t>
+      </w:r>
+      <w:proofErr w:type="spellEnd"/>
+      <w:r>
+        <w:rPr>
+          <w:lang w:val="en-US"/>
+        </w:rPr>
+        <w:t xml:space="preserve">, </w:t>
+      </w:r>
+      <w:proofErr w:type="spellStart"/>
+      <w:r>
+        <w:rPr>
+          <w:lang w:val="en-US"/>
+        </w:rPr>
+        <w:t>про</w:t>
+      </w:r>
+      <w:proofErr w:type="spellEnd"/>
+      <w:r>
+        <w:rPr>
+          <w:lang w:val="en-US"/>
+        </w:rPr>
+        <w:t xml:space="preserve"> </w:t>
+      </w:r>
+      <w:proofErr w:type="spellStart"/>
+      <w:r>
+        <w:rPr>
+          <w:lang w:val="en-US"/>
+        </w:rPr>
+        <w:t>яке</w:t>
+      </w:r>
+      <w:proofErr w:type="spellEnd"/>
+      <w:r>
+        <w:rPr>
+          <w:lang w:val="en-US"/>
+        </w:rPr>
+        <w:t xml:space="preserve"> Я </w:t>
+      </w:r>
+      <w:proofErr w:type="spellStart"/>
+      <w:r>
+        <w:rPr>
+          <w:lang w:val="en-US"/>
+        </w:rPr>
+        <w:t>наказував</w:t>
+      </w:r>
+      <w:proofErr w:type="spellEnd"/>
+      <w:r>
+        <w:rPr>
+          <w:lang w:val="en-US"/>
+        </w:rPr>
+        <w:t xml:space="preserve"> </w:t>
+      </w:r>
+      <w:proofErr w:type="spellStart"/>
+      <w:r>
+        <w:rPr>
+          <w:lang w:val="en-US"/>
+        </w:rPr>
+        <w:t>тобі</w:t>
+      </w:r>
+      <w:proofErr w:type="spellEnd"/>
+      <w:r>
+        <w:rPr>
+          <w:lang w:val="en-US"/>
+        </w:rPr>
+        <w:t xml:space="preserve">, </w:t>
+      </w:r>
+      <w:proofErr w:type="spellStart"/>
+      <w:r>
+        <w:rPr>
+          <w:lang w:val="en-US"/>
+        </w:rPr>
+        <w:t>кажучи</w:t>
+      </w:r>
+      <w:proofErr w:type="spellEnd"/>
+      <w:r>
+        <w:rPr>
+          <w:lang w:val="en-US"/>
+        </w:rPr>
+        <w:t>: '</w:t>
+      </w:r>
+      <w:proofErr w:type="spellStart"/>
+      <w:r>
+        <w:rPr>
+          <w:lang w:val="en-US"/>
+        </w:rPr>
+        <w:t>Не</w:t>
+      </w:r>
+      <w:proofErr w:type="spellEnd"/>
+      <w:r>
+        <w:rPr>
+          <w:lang w:val="en-US"/>
+        </w:rPr>
+        <w:t xml:space="preserve"> </w:t>
+      </w:r>
+      <w:proofErr w:type="spellStart"/>
+      <w:r>
+        <w:rPr>
+          <w:lang w:val="en-US"/>
+        </w:rPr>
+        <w:t>їж</w:t>
+      </w:r>
+      <w:proofErr w:type="spellEnd"/>
+      <w:r>
+        <w:rPr>
+          <w:lang w:val="en-US"/>
+        </w:rPr>
+        <w:t xml:space="preserve"> </w:t>
+      </w:r>
+      <w:proofErr w:type="spellStart"/>
+      <w:r>
+        <w:rPr>
+          <w:lang w:val="en-US"/>
+        </w:rPr>
+        <w:t>від</w:t>
+      </w:r>
+      <w:proofErr w:type="spellEnd"/>
+      <w:r>
+        <w:rPr>
+          <w:lang w:val="en-US"/>
+        </w:rPr>
+        <w:t xml:space="preserve"> </w:t>
+      </w:r>
+      <w:proofErr w:type="spellStart"/>
+      <w:r>
+        <w:rPr>
+          <w:lang w:val="en-US"/>
+        </w:rPr>
+        <w:t>нього</w:t>
+      </w:r>
+      <w:proofErr w:type="spellEnd"/>
+      <w:r>
+        <w:rPr>
+          <w:lang w:val="en-US"/>
+        </w:rPr>
+        <w:t>';</w:t>
+      </w:r>
+    </w:p>
+    <w:p>
+      <w:pPr>
+        <w:pStyle w:val="Quotes"/>
+      </w:pPr>
+      <w:r>
+        <w:t>Земля [тепер] проклята через тебе;</w:t>
+      </w:r>
+    </w:p>
+    <w:p>
+      <w:pPr>
+        <w:pStyle w:val="Quotes"/>
+      </w:pPr>
+      <w:r>
+        <w:lastRenderedPageBreak/>
+        <w:t>У скорботі та праці ти будеш їсти [плоди] з неї</w:t>
+      </w:r>
+    </w:p>
+    <w:p>
+      <w:pPr>
+        <w:pStyle w:val="Quotes"/>
+      </w:pPr>
+      <w:r>
+        <w:t>по всі дні життя твого.</w:t>
+      </w:r>
+    </w:p>
+    <w:p>
+      <w:pPr>
+        <w:pStyle w:val="VerseNumber"/>
+      </w:pPr>
+      <w:r>
+        <w:t>18</w:t>
+      </w:r>
+    </w:p>
+    <w:p>
+      <w:pPr>
+        <w:pStyle w:val="Quotes"/>
+      </w:pPr>
+      <w:r>
+        <w:t>"І терня, і будяки роститиме вона тобі;</w:t>
+      </w:r>
+    </w:p>
+    <w:p>
+      <w:pPr>
+        <w:pStyle w:val="Quotes"/>
+      </w:pPr>
+      <w:r>
+        <w:t>і ти їстимеш польові рослини.</w:t>
+      </w:r>
+    </w:p>
+    <w:p>
+      <w:pPr>
+        <w:pStyle w:val="VerseNumber"/>
+      </w:pPr>
+      <w:r>
+        <w:t>19</w:t>
+      </w:r>
+    </w:p>
+    <w:p>
+      <w:pPr>
+        <w:pStyle w:val="Quotes"/>
+      </w:pPr>
+      <w:r>
+        <w:t>"У поті лиця твого</w:t>
+      </w:r>
+    </w:p>
+    <w:p>
+      <w:pPr>
+        <w:pStyle w:val="Quotes"/>
+      </w:pPr>
+      <w:r>
+        <w:t>будеш їсти хліб</w:t>
+      </w:r>
+    </w:p>
+    <w:p>
+      <w:pPr>
+        <w:pStyle w:val="Quotes"/>
+      </w:pPr>
+      <w:r>
+        <w:t>доки не повернешся до землі,</w:t>
+      </w:r>
+    </w:p>
+    <w:p>
+      <w:pPr>
+        <w:pStyle w:val="Quotes"/>
+      </w:pPr>
+      <w:r>
+        <w:t>бо з неї ти був узятий;</w:t>
+      </w:r>
+    </w:p>
+    <w:p>
+      <w:pPr>
+        <w:pStyle w:val="Quotes"/>
+      </w:pPr>
+      <w:r>
+        <w:t>бо ти є порох,</w:t>
+      </w:r>
+    </w:p>
+    <w:p>
+      <w:pPr>
+        <w:pStyle w:val="Quotes"/>
+      </w:pPr>
+      <w:r>
+        <w:t>і до пороху повернешся."</w:t>
+      </w:r>
+    </w:p>
+    <w:p>
+      <w:pPr>
+        <w:pStyle w:val="P"/>
+      </w:pPr>
+      <w:r>
+        <w:rPr>
+          <w:rStyle w:val="VerseNumber0"/>
+        </w:rPr>
+        <w:t>20</w:t>
+      </w:r>
+      <w:r>
+        <w:t xml:space="preserve"> </w:t>
+      </w:r>
+      <w:r>
+        <w:t>Чоловік назвав свою дружину Євою (джерело життя, дарувальниця життя), бо вона була матір'ю всього живого.</w:t>
+      </w:r>
+      <w:r>
+        <w:t xml:space="preserve"> </w:t>
+      </w:r>
+      <w:r>
+        <w:rPr>
+          <w:rStyle w:val="VerseNumber0"/>
+        </w:rPr>
+        <w:t>21</w:t>
+      </w:r>
+      <w:r>
+        <w:t xml:space="preserve"> </w:t>
+      </w:r>
+      <w:r>
+        <w:rPr>
+          <w:rStyle w:val="LordSpeaking0"/>
+        </w:rPr>
+        <w:t>Господь</w:t>
+      </w:r>
+      <w:r>
+        <w:t xml:space="preserve"> Бог зробив туніки зі шкур </w:t>
+      </w:r>
+      <w:r>
+        <w:rPr>
+          <w:lang w:val="en-US"/>
+        </w:rPr>
+        <w:t>[</w:t>
+      </w:r>
+      <w:r>
+        <w:t>тварин</w:t>
+      </w:r>
+      <w:r>
+        <w:rPr>
+          <w:lang w:val="en-US"/>
+        </w:rPr>
+        <w:t>]</w:t>
+      </w:r>
+      <w:r>
+        <w:t xml:space="preserve"> </w:t>
+      </w:r>
+      <w:r>
+        <w:t>для Адами та жінки його, і одягнув їх.</w:t>
+      </w:r>
+    </w:p>
+    <w:p>
+      <w:pPr>
+        <w:pStyle w:val="P"/>
+        <w:rPr>
+          <w:lang w:val="en-US"/>
+        </w:rPr>
+      </w:pPr>
+      <w:r>
+        <w:rPr>
+          <w:rStyle w:val="VerseNumber0"/>
+        </w:rPr>
+        <w:t>22</w:t>
+      </w:r>
+      <w:r>
+        <w:t xml:space="preserve"> І сказав </w:t>
+      </w:r>
+      <w:r>
+        <w:rPr>
+          <w:rStyle w:val="LordSpeaking0"/>
+        </w:rPr>
+        <w:t>Господь</w:t>
+      </w:r>
+      <w:r>
+        <w:t xml:space="preserve"> Бог: </w:t>
+      </w:r>
+      <w:r>
+        <w:rPr>
+          <w:lang w:val="en-US"/>
+        </w:rPr>
+        <w:t>"</w:t>
+      </w:r>
+      <w:r>
+        <w:t xml:space="preserve">Ось, чоловік став як один з Нас (Отець, Син, Святий Дух), знаючи </w:t>
+      </w:r>
+      <w:r>
+        <w:rPr>
+          <w:lang w:val="en-US"/>
+        </w:rPr>
+        <w:t>[</w:t>
+      </w:r>
+      <w:r>
+        <w:t>як відрізнити</w:t>
+      </w:r>
+      <w:r>
+        <w:rPr>
+          <w:lang w:val="en-US"/>
+        </w:rPr>
+        <w:t xml:space="preserve">] </w:t>
+      </w:r>
+      <w:r>
+        <w:t xml:space="preserve">добро та зло; і тепер він теж </w:t>
+      </w:r>
+      <w:r>
+        <w:t>мож</w:t>
+      </w:r>
+      <w:r>
+        <w:t>е</w:t>
+      </w:r>
+      <w:r>
+        <w:t xml:space="preserve"> </w:t>
+      </w:r>
+      <w:r>
+        <w:t xml:space="preserve">простягнути руку і взяти від дерева життя, </w:t>
+      </w:r>
+      <w:r>
+        <w:t>і</w:t>
+      </w:r>
+      <w:r>
+        <w:t xml:space="preserve"> з’їсти </w:t>
+      </w:r>
+      <w:r>
+        <w:rPr>
+          <w:lang w:val="en-US"/>
+        </w:rPr>
+        <w:t>[</w:t>
+      </w:r>
+      <w:r>
+        <w:t>його плід</w:t>
+      </w:r>
+      <w:r>
+        <w:rPr>
+          <w:lang w:val="en-US"/>
+        </w:rPr>
+        <w:t>]</w:t>
+      </w:r>
+      <w:r>
+        <w:t>,</w:t>
+      </w:r>
+      <w:r>
+        <w:t xml:space="preserve"> і</w:t>
+      </w:r>
+      <w:r>
+        <w:t xml:space="preserve"> жити </w:t>
+      </w:r>
+      <w:r>
+        <w:rPr>
+          <w:lang w:val="en-US"/>
+        </w:rPr>
+        <w:t>[</w:t>
+      </w:r>
+      <w:r>
+        <w:t>в цьому</w:t>
+      </w:r>
+      <w:r>
+        <w:t xml:space="preserve"> </w:t>
+      </w:r>
+      <w:proofErr w:type="spellStart"/>
+      <w:r>
+        <w:t>падшому</w:t>
+      </w:r>
+      <w:proofErr w:type="spellEnd"/>
+      <w:r>
+        <w:t>, грішному стані</w:t>
+      </w:r>
+      <w:r>
+        <w:rPr>
+          <w:lang w:val="en-US"/>
+        </w:rPr>
+        <w:t xml:space="preserve">] </w:t>
+      </w:r>
+      <w:r>
+        <w:t>вічно</w:t>
+      </w:r>
+      <w:r>
+        <w:rPr>
+          <w:lang w:val="en-US"/>
+        </w:rPr>
+        <w:t>"</w:t>
+      </w:r>
+      <w:r>
+        <w:rPr>
+          <w:lang w:val="en-US"/>
+        </w:rPr>
+        <w:t xml:space="preserve"> – </w:t>
+      </w:r>
+      <w:r>
+        <w:rPr>
+          <w:rStyle w:val="VerseNumber0"/>
+        </w:rPr>
+        <w:t>23</w:t>
+      </w:r>
+      <w:r>
+        <w:rPr>
+          <w:lang w:val="en-US"/>
+        </w:rPr>
+        <w:t xml:space="preserve"> </w:t>
+      </w:r>
+      <w:r>
+        <w:t xml:space="preserve">тому </w:t>
+      </w:r>
+      <w:r>
+        <w:rPr>
+          <w:rStyle w:val="LordSpeaking0"/>
+        </w:rPr>
+        <w:t>Господь</w:t>
+      </w:r>
+      <w:r>
+        <w:t xml:space="preserve"> Бог </w:t>
+      </w:r>
+      <w:r>
+        <w:t>відіслав</w:t>
+      </w:r>
+      <w:r>
+        <w:t xml:space="preserve"> Адама із Саду Едемського, аби він обробляв </w:t>
+      </w:r>
+      <w:r>
+        <w:rPr>
+          <w:i/>
+          <w:iCs/>
+        </w:rPr>
+        <w:t>та</w:t>
+      </w:r>
+      <w:r>
+        <w:t xml:space="preserve"> доглядав за землею, з якої був узятий.</w:t>
+      </w:r>
+      <w:r>
+        <w:t xml:space="preserve"> </w:t>
+      </w:r>
+      <w:r>
+        <w:rPr>
+          <w:rStyle w:val="VerseNumber0"/>
+        </w:rPr>
+        <w:t>24</w:t>
+      </w:r>
+      <w:r>
+        <w:t xml:space="preserve"> Тож Бог </w:t>
+      </w:r>
+      <w:r>
+        <w:t>вигнав</w:t>
+      </w:r>
+      <w:r>
+        <w:t xml:space="preserve"> чоловіка; </w:t>
+      </w:r>
+      <w:r>
+        <w:t>а</w:t>
+      </w:r>
+      <w:r>
+        <w:t xml:space="preserve"> на сході від Едемського Саду Він </w:t>
+      </w:r>
+      <w:r>
+        <w:rPr>
+          <w:lang w:val="en-US"/>
+        </w:rPr>
+        <w:t>[</w:t>
+      </w:r>
+      <w:r>
+        <w:t>назавжди</w:t>
+      </w:r>
+      <w:r>
+        <w:rPr>
+          <w:lang w:val="en-US"/>
+        </w:rPr>
+        <w:t xml:space="preserve">] </w:t>
+      </w:r>
+      <w:r>
+        <w:t xml:space="preserve">поставив </w:t>
+      </w:r>
+      <w:proofErr w:type="spellStart"/>
+      <w:r>
+        <w:t>херувима</w:t>
+      </w:r>
+      <w:proofErr w:type="spellEnd"/>
+      <w:r>
+        <w:rPr>
+          <w:rStyle w:val="a5"/>
+          <w:lang w:val="en-US"/>
+        </w:rPr>
+        <w:footnoteReference w:id="6"/>
+      </w:r>
+      <w:r>
+        <w:rPr>
+          <w:lang w:val="en-US"/>
+        </w:rPr>
+        <w:t xml:space="preserve"> </w:t>
+      </w:r>
+      <w:r>
+        <w:t xml:space="preserve">і меч з блискучим лезом, яке оберталося довкола </w:t>
+      </w:r>
+      <w:r>
+        <w:rPr>
+          <w:lang w:val="en-US"/>
+        </w:rPr>
+        <w:t>[</w:t>
+      </w:r>
+      <w:r>
+        <w:t>на</w:t>
+      </w:r>
+      <w:r>
+        <w:t xml:space="preserve"> всі боки</w:t>
+      </w:r>
+      <w:r>
+        <w:rPr>
+          <w:lang w:val="en-US"/>
+        </w:rPr>
+        <w:t>]</w:t>
+      </w:r>
+      <w:r>
+        <w:t>,</w:t>
+      </w:r>
+      <w:r>
+        <w:rPr>
+          <w:lang w:val="en-US"/>
+        </w:rPr>
+        <w:t xml:space="preserve"> </w:t>
+      </w:r>
+      <w:r>
+        <w:t xml:space="preserve">аби захищати </w:t>
+      </w:r>
+      <w:r>
+        <w:rPr>
+          <w:i/>
+          <w:iCs/>
+        </w:rPr>
+        <w:t>і</w:t>
+      </w:r>
+      <w:r>
+        <w:t xml:space="preserve"> охороняти шлях </w:t>
+      </w:r>
+      <w:r>
+        <w:rPr>
+          <w:lang w:val="en-US"/>
+        </w:rPr>
+        <w:t>(</w:t>
+      </w:r>
+      <w:r>
+        <w:t>вхід, доступ) до дерева життя.</w:t>
       </w:r>
     </w:p>
     <w:sectPr>
+      <w:footnotePr>
+        <w:numFmt w:val="upperRoman"/>
+      </w:footnotePr>
       <w:pgSz w:w="11906" w:h="16838"/>
       <w:pgMar w:top="1440" w:right="1440" w:bottom="1440" w:left="1440" w:header="708" w:footer="708" w:gutter="0"/>
       <w:cols w:space="708"/>
@@ -1429,6 +5220,222 @@
     </w:sectPr>
   </w:body>
 </w:document>
+</file>
+
+<file path=word/endnotes.xml><?xml version="1.0" encoding="utf-8"?>
+<w:endnotes xmlns:wpc="http://schemas.microsoft.com/office/word/2010/wordprocessingCanvas" xmlns:cx="http://schemas.microsoft.com/office/drawing/2014/chartex" xmlns:cx1="http://schemas.microsoft.com/office/drawing/2015/9/8/chartex" xmlns:cx2="http://schemas.microsoft.com/office/drawing/2015/10/21/chartex" xmlns:cx3="http://schemas.microsoft.com/office/drawing/2016/5/9/chartex" xmlns:cx4="http://schemas.microsoft.com/office/drawing/2016/5/10/chartex" xmlns:cx5="http://schemas.microsoft.com/office/drawing/2016/5/11/chartex" xmlns:cx6="http://schemas.microsoft.com/office/drawing/2016/5/12/chartex" xmlns:cx7="http://schemas.microsoft.com/office/drawing/2016/5/13/chartex" xmlns:cx8="http://schemas.microsoft.com/office/drawing/2016/5/14/chartex" xmlns:mc="http://schemas.openxmlformats.org/markup-compatibility/2006" xmlns:aink="http://schemas.microsoft.com/office/drawing/2016/ink" xmlns:am3d="http://schemas.microsoft.com/office/drawing/2017/model3d" xmlns:o="urn:schemas-microsoft-com:office:office" xmlns:oel="http://schemas.microsoft.com/office/2019/extlst" xmlns:r="http://schemas.openxmlformats.org/officeDocument/2006/relationships" xmlns:m="http://schemas.openxmlformats.org/officeDocument/2006/math" xmlns:v="urn:schemas-microsoft-com:vml" xmlns:wp14="http://schemas.microsoft.com/office/word/2010/wordprocessingDrawing" xmlns:wp="http://schemas.openxmlformats.org/drawingml/2006/wordprocessingDrawing" xmlns:w10="urn:schemas-microsoft-com:office:word" xmlns:w="http://schemas.openxmlformats.org/wordprocessingml/2006/main" xmlns:w14="http://schemas.microsoft.com/office/word/2010/wordml" xmlns:w15="http://schemas.microsoft.com/office/word/2012/wordml" xmlns:w16cex="http://schemas.microsoft.com/office/word/2018/wordml/cex" xmlns:w16cid="http://schemas.microsoft.com/office/word/2016/wordml/cid" xmlns:w16="http://schemas.microsoft.com/office/word/2018/wordml" xmlns:w16du="http://schemas.microsoft.com/office/word/2023/wordml/word16du" xmlns:w16sdtdh="http://schemas.microsoft.com/office/word/2020/wordml/sdtdatahash" xmlns:w16se="http://schemas.microsoft.com/office/word/2015/wordml/symex" xmlns:wpg="http://schemas.microsoft.com/office/word/2010/wordprocessingGroup" xmlns:wpi="http://schemas.microsoft.com/office/word/2010/wordprocessingInk" xmlns:wne="http://schemas.microsoft.com/office/word/2006/wordml" xmlns:wps="http://schemas.microsoft.com/office/word/2010/wordprocessingShape" mc:Ignorable="w14 w15 w16se w16cid w16 w16cex w16sdtdh w16du wp14">
+  <w:endnote w:type="separator" w:id="-1">
+    <w:p>
+      <w:pPr>
+        <w:spacing w:after="0" w:line="240" w:lineRule="auto"/>
+      </w:pPr>
+      <w:r>
+        <w:separator/>
+      </w:r>
+    </w:p>
+  </w:endnote>
+  <w:endnote w:type="continuationSeparator" w:id="0">
+    <w:p>
+      <w:pPr>
+        <w:spacing w:after="0" w:line="240" w:lineRule="auto"/>
+      </w:pPr>
+      <w:r>
+        <w:continuationSeparator/>
+      </w:r>
+    </w:p>
+  </w:endnote>
+</w:endnotes>
+</file>
+
+<file path=word/footnotes.xml><?xml version="1.0" encoding="utf-8"?>
+<w:footnotes xmlns:wpc="http://schemas.microsoft.com/office/word/2010/wordprocessingCanvas" xmlns:cx="http://schemas.microsoft.com/office/drawing/2014/chartex" xmlns:cx1="http://schemas.microsoft.com/office/drawing/2015/9/8/chartex" xmlns:cx2="http://schemas.microsoft.com/office/drawing/2015/10/21/chartex" xmlns:cx3="http://schemas.microsoft.com/office/drawing/2016/5/9/chartex" xmlns:cx4="http://schemas.microsoft.com/office/drawing/2016/5/10/chartex" xmlns:cx5="http://schemas.microsoft.com/office/drawing/2016/5/11/chartex" xmlns:cx6="http://schemas.microsoft.com/office/drawing/2016/5/12/chartex" xmlns:cx7="http://schemas.microsoft.com/office/drawing/2016/5/13/chartex" xmlns:cx8="http://schemas.microsoft.com/office/drawing/2016/5/14/chartex" xmlns:mc="http://schemas.openxmlformats.org/markup-compatibility/2006" xmlns:aink="http://schemas.microsoft.com/office/drawing/2016/ink" xmlns:am3d="http://schemas.microsoft.com/office/drawing/2017/model3d" xmlns:o="urn:schemas-microsoft-com:office:office" xmlns:oel="http://schemas.microsoft.com/office/2019/extlst" xmlns:r="http://schemas.openxmlformats.org/officeDocument/2006/relationships" xmlns:m="http://schemas.openxmlformats.org/officeDocument/2006/math" xmlns:v="urn:schemas-microsoft-com:vml" xmlns:wp14="http://schemas.microsoft.com/office/word/2010/wordprocessingDrawing" xmlns:wp="http://schemas.openxmlformats.org/drawingml/2006/wordprocessingDrawing" xmlns:w10="urn:schemas-microsoft-com:office:word" xmlns:w="http://schemas.openxmlformats.org/wordprocessingml/2006/main" xmlns:w14="http://schemas.microsoft.com/office/word/2010/wordml" xmlns:w15="http://schemas.microsoft.com/office/word/2012/wordml" xmlns:w16cex="http://schemas.microsoft.com/office/word/2018/wordml/cex" xmlns:w16cid="http://schemas.microsoft.com/office/word/2016/wordml/cid" xmlns:w16="http://schemas.microsoft.com/office/word/2018/wordml" xmlns:w16du="http://schemas.microsoft.com/office/word/2023/wordml/word16du" xmlns:w16sdtdh="http://schemas.microsoft.com/office/word/2020/wordml/sdtdatahash" xmlns:w16se="http://schemas.microsoft.com/office/word/2015/wordml/symex" xmlns:wpg="http://schemas.microsoft.com/office/word/2010/wordprocessingGroup" xmlns:wpi="http://schemas.microsoft.com/office/word/2010/wordprocessingInk" xmlns:wne="http://schemas.microsoft.com/office/word/2006/wordml" xmlns:wps="http://schemas.microsoft.com/office/word/2010/wordprocessingShape" mc:Ignorable="w14 w15 w16se w16cid w16 w16cex w16sdtdh w16du wp14">
+  <w:footnote w:type="separator" w:id="-1">
+    <w:p>
+      <w:pPr>
+        <w:spacing w:after="0" w:line="240" w:lineRule="auto"/>
+      </w:pPr>
+      <w:r>
+        <w:separator/>
+      </w:r>
+    </w:p>
+  </w:footnote>
+  <w:footnote w:type="continuationSeparator" w:id="0">
+    <w:p>
+      <w:pPr>
+        <w:spacing w:after="0" w:line="240" w:lineRule="auto"/>
+      </w:pPr>
+      <w:r>
+        <w:continuationSeparator/>
+      </w:r>
+    </w:p>
+  </w:footnote>
+  <w:footnote w:id="1">
+    <w:p>
+      <w:pPr>
+        <w:pStyle w:val="a3"/>
+      </w:pPr>
+      <w:r>
+        <w:rPr>
+          <w:rStyle w:val="a5"/>
+        </w:rPr>
+        <w:footnoteRef/>
+      </w:r>
+      <w:r>
+        <w:t xml:space="preserve"> Зв’язок між сатаною та змієм не </w:t>
+      </w:r>
+      <w:r>
+        <w:t xml:space="preserve">роз’яснюється, але сатана ототожнюється зі змієм пізніше у Об’явленнях 12:9, 14, 15, та у 20:2. </w:t>
+      </w:r>
+      <w:r>
+        <w:t xml:space="preserve">Важко повірити, що Єва не запідозрила б </w:t>
+      </w:r>
+      <w:proofErr w:type="spellStart"/>
+      <w:r>
+        <w:t>розмовляючу</w:t>
+      </w:r>
+      <w:proofErr w:type="spellEnd"/>
+      <w:r>
+        <w:t xml:space="preserve"> істоту, але в той час Єва, ймовірно, майже нічого не знала про тварин; і в будь-якому випадку, змій, як він існував до прокляття (вірш 14), був зовсім іншою </w:t>
+      </w:r>
+      <w:proofErr w:type="spellStart"/>
+      <w:r>
+        <w:t>істотою</w:t>
+      </w:r>
+      <w:proofErr w:type="spellEnd"/>
+      <w:r>
+        <w:t>, ніж плазун, який знайомий нам сьогодні.</w:t>
+      </w:r>
+    </w:p>
+  </w:footnote>
+  <w:footnote w:id="2">
+    <w:p>
+      <w:pPr>
+        <w:pStyle w:val="a3"/>
+      </w:pPr>
+      <w:r>
+        <w:rPr>
+          <w:rStyle w:val="a5"/>
+        </w:rPr>
+        <w:footnoteRef/>
+      </w:r>
+      <w:r>
+        <w:t xml:space="preserve"> Або </w:t>
+      </w:r>
+      <w:r>
+        <w:rPr>
+          <w:i/>
+          <w:iCs/>
+        </w:rPr>
+        <w:t>усякого</w:t>
+      </w:r>
+      <w:r>
+        <w:t>.</w:t>
+      </w:r>
+    </w:p>
+  </w:footnote>
+  <w:footnote w:id="3">
+    <w:p>
+      <w:pPr>
+        <w:pStyle w:val="a3"/>
+        <w:rPr>
+          <w:lang w:val="en-US"/>
+        </w:rPr>
+      </w:pPr>
+      <w:r>
+        <w:rPr>
+          <w:rStyle w:val="a5"/>
+        </w:rPr>
+        <w:footnoteRef/>
+      </w:r>
+      <w:r>
+        <w:t xml:space="preserve"> Це могло статися трохи пізніше. Єврейська традиція каже що Адам був відсутній під час розмови Єви зі змієм (згідно з Талмудом).</w:t>
+      </w:r>
+    </w:p>
+  </w:footnote>
+  <w:footnote w:id="4">
+    <w:p>
+      <w:pPr>
+        <w:pStyle w:val="a3"/>
+      </w:pPr>
+      <w:r>
+        <w:rPr>
+          <w:rStyle w:val="a5"/>
+        </w:rPr>
+        <w:footnoteRef/>
+      </w:r>
+      <w:r>
+        <w:t xml:space="preserve"> </w:t>
+      </w:r>
+      <w:r>
+        <w:t xml:space="preserve">Буквально </w:t>
+      </w:r>
+      <w:r>
+        <w:rPr>
+          <w:i/>
+          <w:iCs/>
+        </w:rPr>
+        <w:t>лиця, обличчя</w:t>
+      </w:r>
+      <w:r>
+        <w:t>.</w:t>
+      </w:r>
+    </w:p>
+  </w:footnote>
+  <w:footnote w:id="5">
+    <w:p>
+      <w:pPr>
+        <w:pStyle w:val="a3"/>
+      </w:pPr>
+      <w:r>
+        <w:rPr>
+          <w:rStyle w:val="a5"/>
+        </w:rPr>
+        <w:footnoteRef/>
+      </w:r>
+      <w:r>
+        <w:t xml:space="preserve"> </w:t>
+      </w:r>
+      <w:r>
+        <w:t xml:space="preserve">Багато хто вважає цей вірш </w:t>
+      </w:r>
+      <w:proofErr w:type="spellStart"/>
+      <w:r>
+        <w:t>протоєвангелієм</w:t>
+      </w:r>
+      <w:proofErr w:type="spellEnd"/>
+      <w:r>
+        <w:t xml:space="preserve">, першим звіщенням Євангелія. Це перше пророцтво про Месію (Христа), який Своєю смертю на хресті і воскресінням остаточно переможе сатану (силу, що стоїть за змієм) смертельним ударом. Див. Ісаї 9:6; Матвія 1:23; Луки 1:31; Римлян 16:20; </w:t>
+      </w:r>
+      <w:proofErr w:type="spellStart"/>
+      <w:r>
+        <w:t>Галатів</w:t>
+      </w:r>
+      <w:proofErr w:type="spellEnd"/>
+      <w:r>
+        <w:t xml:space="preserve"> 4:4; Об'явлення 12:17.</w:t>
+      </w:r>
+    </w:p>
+  </w:footnote>
+  <w:footnote w:id="6">
+    <w:p>
+      <w:pPr>
+        <w:pStyle w:val="a3"/>
+      </w:pPr>
+      <w:r>
+        <w:rPr>
+          <w:rStyle w:val="a5"/>
+        </w:rPr>
+        <w:footnoteRef/>
+      </w:r>
+      <w:r>
+        <w:t xml:space="preserve"> </w:t>
+      </w:r>
+      <w:r>
+        <w:t>Херувими - це службові ангельські створіння, які мстять за зазіхання на Божу святість.</w:t>
+      </w:r>
+    </w:p>
+  </w:footnote>
+</w:footnotes>
 </file>
 
 <file path=word/styles.xml><?xml version="1.0" encoding="utf-8"?>
@@ -2268,7 +6275,7 @@
     <w:basedOn w:val="P"/>
     <w:link w:val="Quotes0"/>
     <w:qFormat/>
-    <w:rsid w:val="00DA2FC0"/>
+    <w:rsid w:val="00C43E42"/>
     <w:pPr>
       <w:ind w:firstLine="1418"/>
     </w:pPr>
@@ -2280,7 +6287,7 @@
     <w:name w:val="Quotes Знак"/>
     <w:basedOn w:val="P0"/>
     <w:link w:val="Quotes"/>
-    <w:rsid w:val="00DA2FC0"/>
+    <w:rsid w:val="00C43E42"/>
     <w:rPr>
       <w:rFonts w:ascii="Times New Roman" w:eastAsia="Times New Roman" w:hAnsi="Times New Roman" w:cs="Times New Roman"/>
       <w:i/>
@@ -2289,6 +6296,45 @@
       <w:szCs w:val="28"/>
       <w:lang w:eastAsia="uk-UA"/>
       <w14:ligatures w14:val="none"/>
+    </w:rPr>
+  </w:style>
+  <w:style w:type="paragraph" w:styleId="a3">
+    <w:name w:val="footnote text"/>
+    <w:basedOn w:val="a"/>
+    <w:link w:val="a4"/>
+    <w:uiPriority w:val="99"/>
+    <w:semiHidden/>
+    <w:unhideWhenUsed/>
+    <w:rsid w:val="00A84240"/>
+    <w:pPr>
+      <w:spacing w:after="0" w:line="240" w:lineRule="auto"/>
+    </w:pPr>
+    <w:rPr>
+      <w:sz w:val="20"/>
+      <w:szCs w:val="20"/>
+    </w:rPr>
+  </w:style>
+  <w:style w:type="character" w:customStyle="1" w:styleId="a4">
+    <w:name w:val="Текст виноски Знак"/>
+    <w:basedOn w:val="a0"/>
+    <w:link w:val="a3"/>
+    <w:uiPriority w:val="99"/>
+    <w:semiHidden/>
+    <w:rsid w:val="00A84240"/>
+    <w:rPr>
+      <w:sz w:val="20"/>
+      <w:szCs w:val="20"/>
+    </w:rPr>
+  </w:style>
+  <w:style w:type="character" w:styleId="a5">
+    <w:name w:val="footnote reference"/>
+    <w:basedOn w:val="a0"/>
+    <w:uiPriority w:val="99"/>
+    <w:semiHidden/>
+    <w:unhideWhenUsed/>
+    <w:rsid w:val="00A84240"/>
+    <w:rPr>
+      <w:vertAlign w:val="superscript"/>
     </w:rPr>
   </w:style>
 </w:styles>
@@ -2587,4 +6633,16 @@
     </a:ext>
   </a:extLst>
 </a:theme>
+</file>
+
+<file path=customXml/item1.xml><?xml version="1.0" encoding="utf-8"?>
+<b:Sources xmlns:b="http://schemas.openxmlformats.org/officeDocument/2006/bibliography" xmlns="http://schemas.openxmlformats.org/officeDocument/2006/bibliography" SelectedStyle="\APASixthEditionOfficeOnline.xsl" StyleName="APA" Version="6"/>
+</file>
+
+<file path=customXml/itemProps1.xml><?xml version="1.0" encoding="utf-8"?>
+<ds:datastoreItem xmlns:ds="http://schemas.openxmlformats.org/officeDocument/2006/customXml" ds:itemID="{90F130C5-53E9-4AD7-9D8E-644971380565}">
+  <ds:schemaRefs>
+    <ds:schemaRef ds:uri="http://schemas.openxmlformats.org/officeDocument/2006/bibliography"/>
+  </ds:schemaRefs>
+</ds:datastoreItem>
 </file>
</xml_diff>

<commit_message>
feat: okay Lord i need Your help, i cannot do it on my own, no way. please help Lord GOD my Holy Jesus Christ my Lord my GOD
please help Lord God i trust only You Lord my God Most High
</commit_message>
<xml_diff>
--- a/Translating the Bible/Розширений Американсько-Український - РАУ/Old Testament/Genesis/3.docx
+++ b/Translating the Bible/Розширений Американсько-Український - РАУ/Old Testament/Genesis/3.docx
@@ -477,10 +477,27 @@
         <w:t xml:space="preserve"> </w:t>
       </w:r>
       <w:r>
-        <w:rPr>
-          <w:lang w:val="en-US"/>
-        </w:rPr>
-        <w:t xml:space="preserve">І </w:t>
+        <w:t>А</w:t>
+      </w:r>
+      <w:r>
+        <w:rPr>
+          <w:lang w:val="en-US"/>
+        </w:rPr>
+        <w:t xml:space="preserve"> </w:t>
+      </w:r>
+      <w:proofErr w:type="spellStart"/>
+      <w:r>
+        <w:rPr>
+          <w:lang w:val="en-US"/>
+        </w:rPr>
+        <w:t>жінка</w:t>
+      </w:r>
+      <w:proofErr w:type="spellEnd"/>
+      <w:r>
+        <w:rPr>
+          <w:lang w:val="en-US"/>
+        </w:rPr>
+        <w:t xml:space="preserve"> </w:t>
       </w:r>
       <w:proofErr w:type="spellStart"/>
       <w:r>
@@ -501,20 +518,6 @@
         <w:rPr>
           <w:lang w:val="en-US"/>
         </w:rPr>
-        <w:t>жінка</w:t>
-      </w:r>
-      <w:proofErr w:type="spellEnd"/>
-      <w:r>
-        <w:rPr>
-          <w:lang w:val="en-US"/>
-        </w:rPr>
-        <w:t xml:space="preserve"> </w:t>
-      </w:r>
-      <w:proofErr w:type="spellStart"/>
-      <w:r>
-        <w:rPr>
-          <w:lang w:val="en-US"/>
-        </w:rPr>
         <w:t>до</w:t>
       </w:r>
       <w:proofErr w:type="spellEnd"/>
@@ -1290,7 +1293,7 @@
         <w:rPr>
           <w:lang w:val="en-US"/>
         </w:rPr>
-        <w:t xml:space="preserve">, </w:t>
+        <w:t xml:space="preserve"> </w:t>
       </w:r>
       <w:proofErr w:type="spellStart"/>
       <w:r>
@@ -2080,14 +2083,9 @@
         </w:rPr>
         <w:t xml:space="preserve"> </w:t>
       </w:r>
-      <w:proofErr w:type="spellStart"/>
-      <w:r>
-        <w:rPr>
-          <w:lang w:val="en-US"/>
-        </w:rPr>
-        <w:t>сказав</w:t>
-      </w:r>
-      <w:proofErr w:type="spellEnd"/>
+      <w:r>
+        <w:t>мовив</w:t>
+      </w:r>
       <w:r>
         <w:rPr>
           <w:lang w:val="en-US"/>
@@ -2712,42 +2710,9 @@
         </w:rPr>
         <w:t xml:space="preserve"> </w:t>
       </w:r>
-      <w:proofErr w:type="spellStart"/>
-      <w:r>
-        <w:rPr>
-          <w:lang w:val="en-US"/>
-        </w:rPr>
-        <w:t>це</w:t>
-      </w:r>
-      <w:proofErr w:type="spellEnd"/>
-      <w:r>
-        <w:rPr>
-          <w:lang w:val="en-US"/>
-        </w:rPr>
-        <w:t xml:space="preserve"> </w:t>
-      </w:r>
-      <w:proofErr w:type="spellStart"/>
-      <w:r>
-        <w:rPr>
-          <w:lang w:val="en-US"/>
-        </w:rPr>
-        <w:t>ти</w:t>
-      </w:r>
-      <w:proofErr w:type="spellEnd"/>
-      <w:r>
-        <w:rPr>
-          <w:lang w:val="en-US"/>
-        </w:rPr>
-        <w:t xml:space="preserve"> </w:t>
-      </w:r>
-      <w:proofErr w:type="spellStart"/>
-      <w:r>
-        <w:rPr>
-          <w:lang w:val="en-US"/>
-        </w:rPr>
-        <w:t>зробила</w:t>
-      </w:r>
-      <w:proofErr w:type="spellEnd"/>
+      <w:r>
+        <w:t>ж ти накоїла</w:t>
+      </w:r>
       <w:r>
         <w:rPr>
           <w:lang w:val="en-US"/>
@@ -2808,7 +2773,21 @@
         <w:rPr>
           <w:lang w:val="en-US"/>
         </w:rPr>
-        <w:t xml:space="preserve"> і </w:t>
+        <w:t xml:space="preserve"> </w:t>
+      </w:r>
+      <w:r>
+        <w:rPr>
+          <w:i/>
+          <w:iCs/>
+          <w:lang w:val="en-US"/>
+        </w:rPr>
+        <w:t>і</w:t>
+      </w:r>
+      <w:r>
+        <w:rPr>
+          <w:lang w:val="en-US"/>
+        </w:rPr>
+        <w:t xml:space="preserve"> </w:t>
       </w:r>
       <w:proofErr w:type="spellStart"/>
       <w:r>
@@ -4176,7 +4155,21 @@
         <w:rPr>
           <w:lang w:val="en-US"/>
         </w:rPr>
-        <w:t xml:space="preserve"> і </w:t>
+        <w:t xml:space="preserve"> </w:t>
+      </w:r>
+      <w:r>
+        <w:rPr>
+          <w:i/>
+          <w:iCs/>
+          <w:lang w:val="en-US"/>
+        </w:rPr>
+        <w:t>і</w:t>
+      </w:r>
+      <w:r>
+        <w:rPr>
+          <w:lang w:val="en-US"/>
+        </w:rPr>
+        <w:t xml:space="preserve"> </w:t>
       </w:r>
       <w:proofErr w:type="spellStart"/>
       <w:r>
@@ -4344,7 +4337,21 @@
         <w:rPr>
           <w:lang w:val="en-US"/>
         </w:rPr>
-        <w:t xml:space="preserve"> і </w:t>
+        <w:t xml:space="preserve"> </w:t>
+      </w:r>
+      <w:r>
+        <w:rPr>
+          <w:i/>
+          <w:iCs/>
+          <w:lang w:val="en-US"/>
+        </w:rPr>
+        <w:t>і</w:t>
+      </w:r>
+      <w:r>
+        <w:rPr>
+          <w:lang w:val="en-US"/>
+        </w:rPr>
+        <w:t xml:space="preserve"> </w:t>
       </w:r>
       <w:proofErr w:type="spellStart"/>
       <w:r>
@@ -4771,7 +4778,17 @@
       </w:pPr>
       <w:r>
         <w:lastRenderedPageBreak/>
-        <w:t>У скорботі та праці ти будеш їсти [плоди] з неї</w:t>
+        <w:t xml:space="preserve">У скорботі </w:t>
+      </w:r>
+      <w:r>
+        <w:rPr>
+          <w:i/>
+          <w:iCs/>
+        </w:rPr>
+        <w:t>та</w:t>
+      </w:r>
+      <w:r>
+        <w:t xml:space="preserve"> праці ти будеш їсти [плоди] з неї</w:t>
       </w:r>
     </w:p>
     <w:p>
@@ -4915,10 +4932,7 @@
         <w:t>]</w:t>
       </w:r>
       <w:r>
-        <w:t xml:space="preserve"> </w:t>
-      </w:r>
-      <w:r>
-        <w:t>для Адами та жінки його, і одягнув їх.</w:t>
+        <w:t xml:space="preserve"> для Адами та жінки його, і одягнув їх.</w:t>
       </w:r>
     </w:p>
     <w:p>
@@ -5364,10 +5378,7 @@
         <w:footnoteRef/>
       </w:r>
       <w:r>
-        <w:t xml:space="preserve"> </w:t>
-      </w:r>
-      <w:r>
-        <w:t xml:space="preserve">Буквально </w:t>
+        <w:t xml:space="preserve"> Буквально </w:t>
       </w:r>
       <w:r>
         <w:rPr>
@@ -6275,22 +6286,18 @@
     <w:basedOn w:val="P"/>
     <w:link w:val="Quotes0"/>
     <w:qFormat/>
-    <w:rsid w:val="00C43E42"/>
+    <w:rsid w:val="00E94696"/>
     <w:pPr>
       <w:ind w:firstLine="1418"/>
     </w:pPr>
-    <w:rPr>
-      <w:i/>
-    </w:rPr>
   </w:style>
   <w:style w:type="character" w:customStyle="1" w:styleId="Quotes0">
     <w:name w:val="Quotes Знак"/>
     <w:basedOn w:val="P0"/>
     <w:link w:val="Quotes"/>
-    <w:rsid w:val="00C43E42"/>
+    <w:rsid w:val="00E94696"/>
     <w:rPr>
       <w:rFonts w:ascii="Times New Roman" w:eastAsia="Times New Roman" w:hAnsi="Times New Roman" w:cs="Times New Roman"/>
-      <w:i/>
       <w:kern w:val="0"/>
       <w:sz w:val="28"/>
       <w:szCs w:val="28"/>

</xml_diff>